<commit_message>
Update Version and Release Notes for FHIR 6.2.2 release
</commit_message>
<xml_diff>
--- a/public/resource/Bonnie_user_guide.docx
+++ b/public/resource/Bonnie_user_guide.docx
@@ -6,6 +6,7 @@
       <w:pPr>
         <w:keepNext w:val="0"/>
         <w:keepLines w:val="0"/>
+        <w:pageBreakBefore w:val="0"/>
         <w:widowControl w:val="0"/>
         <w:pBdr>
           <w:top w:space="0" w:sz="0" w:val="nil"/>
@@ -93,6 +94,30 @@
     </w:p>
     <w:p>
       <w:pPr>
+        <w:keepNext w:val="0"/>
+        <w:keepLines w:val="0"/>
+        <w:widowControl w:val="0"/>
+        <w:pBdr>
+          <w:top w:space="0" w:sz="0" w:val="nil"/>
+          <w:left w:space="0" w:sz="0" w:val="nil"/>
+          <w:bottom w:space="0" w:sz="0" w:val="nil"/>
+          <w:right w:space="0" w:sz="0" w:val="nil"/>
+          <w:between w:space="0" w:sz="0" w:val="nil"/>
+        </w:pBdr>
+        <w:shd w:fill="auto" w:val="clear"/>
+        <w:spacing w:after="0" w:before="0" w:line="276" w:lineRule="auto"/>
+        <w:ind w:left="0" w:right="0" w:firstLine="0"/>
+        <w:jc w:val="left"/>
+        <w:rPr/>
+      </w:pPr>
+      <w:r>
+        <w:rPr>
+          <w:rtl w:val="0"/>
+        </w:rPr>
+      </w:r>
+    </w:p>
+    <w:p>
+      <w:pPr>
         <w:widowControl w:val="0"/>
         <w:pBdr>
           <w:top w:space="0" w:sz="0" w:val="nil"/>
@@ -300,7 +325,7 @@
           <w:szCs w:val="32"/>
           <w:rtl w:val="0"/>
         </w:rPr>
-        <w:t xml:space="preserve">6.2.0</w:t>
+        <w:t xml:space="preserve">6.2.2</w:t>
       </w:r>
       <w:r>
         <w:rPr>
@@ -341,7 +366,7 @@
           <w:szCs w:val="32"/>
           <w:rtl w:val="0"/>
         </w:rPr>
-        <w:t xml:space="preserve">August 3, 2021</w:t>
+        <w:t xml:space="preserve">December 13, 2021</w:t>
       </w:r>
       <w:r>
         <w:rPr>
@@ -1384,6 +1409,157 @@
           </w:p>
         </w:tc>
       </w:tr>
+      <w:tr>
+        <w:trPr>
+          <w:cantSplit w:val="0"/>
+          <w:tblHeader w:val="0"/>
+        </w:trPr>
+        <w:tc>
+          <w:tcPr>
+            <w:tcBorders>
+              <w:top w:color="000000" w:space="0" w:sz="4" w:val="single"/>
+              <w:left w:color="000000" w:space="0" w:sz="4" w:val="single"/>
+              <w:bottom w:color="000000" w:space="0" w:sz="4" w:val="single"/>
+              <w:right w:color="000000" w:space="0" w:sz="4" w:val="single"/>
+            </w:tcBorders>
+            <w:shd w:fill="ffffff" w:val="clear"/>
+          </w:tcPr>
+          <w:p>
+            <w:pPr>
+              <w:pBdr>
+                <w:top w:space="0" w:sz="0" w:val="nil"/>
+                <w:left w:space="0" w:sz="0" w:val="nil"/>
+                <w:bottom w:space="0" w:sz="0" w:val="nil"/>
+                <w:right w:space="0" w:sz="0" w:val="nil"/>
+                <w:between w:space="0" w:sz="0" w:val="nil"/>
+              </w:pBdr>
+              <w:tabs>
+                <w:tab w:val="center" w:pos="4320"/>
+              </w:tabs>
+              <w:spacing w:after="40" w:before="40" w:lineRule="auto"/>
+              <w:jc w:val="center"/>
+              <w:rPr>
+                <w:rFonts w:ascii="Arial" w:cs="Arial" w:eastAsia="Arial" w:hAnsi="Arial"/>
+                <w:sz w:val="20"/>
+                <w:szCs w:val="20"/>
+              </w:rPr>
+            </w:pPr>
+            <w:r>
+              <w:rPr>
+                <w:rFonts w:ascii="Arial" w:cs="Arial" w:eastAsia="Arial" w:hAnsi="Arial"/>
+                <w:sz w:val="20"/>
+                <w:szCs w:val="20"/>
+                <w:rtl w:val="0"/>
+              </w:rPr>
+              <w:t xml:space="preserve">6.2.2</w:t>
+            </w:r>
+          </w:p>
+        </w:tc>
+        <w:tc>
+          <w:tcPr>
+            <w:tcBorders>
+              <w:top w:color="000000" w:space="0" w:sz="4" w:val="single"/>
+              <w:left w:color="000000" w:space="0" w:sz="4" w:val="single"/>
+              <w:bottom w:color="000000" w:space="0" w:sz="4" w:val="single"/>
+              <w:right w:color="000000" w:space="0" w:sz="4" w:val="single"/>
+            </w:tcBorders>
+            <w:shd w:fill="ffffff" w:val="clear"/>
+          </w:tcPr>
+          <w:p>
+            <w:pPr>
+              <w:pBdr>
+                <w:top w:space="0" w:sz="0" w:val="nil"/>
+                <w:left w:space="0" w:sz="0" w:val="nil"/>
+                <w:bottom w:space="0" w:sz="0" w:val="nil"/>
+                <w:right w:space="0" w:sz="0" w:val="nil"/>
+                <w:between w:space="0" w:sz="0" w:val="nil"/>
+              </w:pBdr>
+              <w:spacing w:after="40" w:before="40" w:lineRule="auto"/>
+              <w:rPr>
+                <w:rFonts w:ascii="Arial" w:cs="Arial" w:eastAsia="Arial" w:hAnsi="Arial"/>
+                <w:sz w:val="20"/>
+                <w:szCs w:val="20"/>
+              </w:rPr>
+            </w:pPr>
+            <w:r>
+              <w:rPr>
+                <w:rFonts w:ascii="Arial" w:cs="Arial" w:eastAsia="Arial" w:hAnsi="Arial"/>
+                <w:sz w:val="20"/>
+                <w:szCs w:val="20"/>
+                <w:rtl w:val="0"/>
+              </w:rPr>
+              <w:t xml:space="preserve">December 13th, 2021</w:t>
+            </w:r>
+          </w:p>
+        </w:tc>
+        <w:tc>
+          <w:tcPr>
+            <w:tcBorders>
+              <w:top w:color="000000" w:space="0" w:sz="4" w:val="single"/>
+              <w:left w:color="000000" w:space="0" w:sz="4" w:val="single"/>
+              <w:bottom w:color="000000" w:space="0" w:sz="4" w:val="single"/>
+              <w:right w:color="000000" w:space="0" w:sz="4" w:val="single"/>
+            </w:tcBorders>
+            <w:shd w:fill="ffffff" w:val="clear"/>
+          </w:tcPr>
+          <w:p>
+            <w:pPr>
+              <w:spacing w:after="40" w:before="40" w:lineRule="auto"/>
+              <w:rPr>
+                <w:rFonts w:ascii="Arial" w:cs="Arial" w:eastAsia="Arial" w:hAnsi="Arial"/>
+                <w:sz w:val="20"/>
+                <w:szCs w:val="20"/>
+              </w:rPr>
+            </w:pPr>
+            <w:r>
+              <w:rPr>
+                <w:rFonts w:ascii="Arial" w:cs="Arial" w:eastAsia="Arial" w:hAnsi="Arial"/>
+                <w:sz w:val="20"/>
+                <w:szCs w:val="20"/>
+                <w:rtl w:val="0"/>
+              </w:rPr>
+              <w:t xml:space="preserve">Nicole Hunter / SemanticBits</w:t>
+            </w:r>
+          </w:p>
+        </w:tc>
+        <w:tc>
+          <w:tcPr>
+            <w:tcBorders>
+              <w:top w:color="000000" w:space="0" w:sz="4" w:val="single"/>
+              <w:left w:color="000000" w:space="0" w:sz="4" w:val="single"/>
+              <w:bottom w:color="000000" w:space="0" w:sz="4" w:val="single"/>
+              <w:right w:color="000000" w:space="0" w:sz="4" w:val="single"/>
+            </w:tcBorders>
+            <w:shd w:fill="ffffff" w:val="clear"/>
+          </w:tcPr>
+          <w:p>
+            <w:pPr>
+              <w:pBdr>
+                <w:top w:space="0" w:sz="0" w:val="nil"/>
+                <w:left w:space="0" w:sz="0" w:val="nil"/>
+                <w:bottom w:space="0" w:sz="0" w:val="nil"/>
+                <w:right w:space="0" w:sz="0" w:val="nil"/>
+                <w:between w:space="0" w:sz="0" w:val="nil"/>
+              </w:pBdr>
+              <w:spacing w:after="40" w:before="40" w:lineRule="auto"/>
+              <w:rPr>
+                <w:rFonts w:ascii="Arial" w:cs="Arial" w:eastAsia="Arial" w:hAnsi="Arial"/>
+                <w:sz w:val="20"/>
+                <w:szCs w:val="20"/>
+              </w:rPr>
+            </w:pPr>
+            <w:r>
+              <w:rPr>
+                <w:rFonts w:ascii="Arial" w:cs="Arial" w:eastAsia="Arial" w:hAnsi="Arial"/>
+                <w:sz w:val="20"/>
+                <w:szCs w:val="20"/>
+                <w:rtl w:val="0"/>
+              </w:rPr>
+              <w:t xml:space="preserve">Updates for Bonnie 6.2.2</w:t>
+            </w:r>
+          </w:p>
+        </w:tc>
+      </w:tr>
     </w:tbl>
     <w:p>
       <w:pPr>
@@ -5847,7 +6023,7 @@
         <w:pStyle w:val="Heading1"/>
         <w:numPr>
           <w:ilvl w:val="0"/>
-          <w:numId w:val="13"/>
+          <w:numId w:val="10"/>
         </w:numPr>
         <w:ind w:left="720" w:hanging="720"/>
         <w:rPr/>
@@ -5866,7 +6042,7 @@
         <w:pStyle w:val="Heading2"/>
         <w:numPr>
           <w:ilvl w:val="1"/>
-          <w:numId w:val="13"/>
+          <w:numId w:val="10"/>
         </w:numPr>
         <w:spacing w:after="120" w:before="0" w:lineRule="auto"/>
         <w:ind w:left="720" w:hanging="720"/>
@@ -5932,7 +6108,7 @@
         <w:pStyle w:val="Heading2"/>
         <w:numPr>
           <w:ilvl w:val="1"/>
-          <w:numId w:val="13"/>
+          <w:numId w:val="10"/>
         </w:numPr>
         <w:ind w:left="720" w:hanging="720"/>
         <w:rPr/>
@@ -5962,7 +6138,7 @@
         <w:pStyle w:val="Heading2"/>
         <w:numPr>
           <w:ilvl w:val="1"/>
-          <w:numId w:val="13"/>
+          <w:numId w:val="10"/>
         </w:numPr>
         <w:ind w:left="720" w:hanging="720"/>
         <w:rPr/>
@@ -6043,9 +6219,10 @@
         <w:pStyle w:val="Heading1"/>
         <w:numPr>
           <w:ilvl w:val="0"/>
-          <w:numId w:val="13"/>
+          <w:numId w:val="10"/>
         </w:numPr>
-        <w:ind w:firstLine="0"/>
+        <w:ind w:left="720" w:firstLine="0"/>
+        <w:rPr/>
       </w:pPr>
       <w:bookmarkStart w:colFirst="0" w:colLast="0" w:name="_heading=h.4d34og8" w:id="8"/>
       <w:bookmarkEnd w:id="8"/>
@@ -6061,9 +6238,10 @@
         <w:pStyle w:val="Heading2"/>
         <w:numPr>
           <w:ilvl w:val="1"/>
-          <w:numId w:val="13"/>
+          <w:numId w:val="10"/>
         </w:numPr>
         <w:ind w:left="720" w:hanging="720"/>
+        <w:rPr/>
       </w:pPr>
       <w:bookmarkStart w:colFirst="0" w:colLast="0" w:name="_heading=h.2s8eyo1" w:id="9"/>
       <w:bookmarkEnd w:id="9"/>
@@ -6116,9 +6294,10 @@
         <w:pStyle w:val="Heading2"/>
         <w:numPr>
           <w:ilvl w:val="1"/>
-          <w:numId w:val="13"/>
+          <w:numId w:val="10"/>
         </w:numPr>
         <w:ind w:left="720" w:hanging="720"/>
+        <w:rPr/>
       </w:pPr>
       <w:bookmarkStart w:colFirst="0" w:colLast="0" w:name="_heading=h.g3ekuxptw632" w:id="10"/>
       <w:bookmarkEnd w:id="10"/>
@@ -6151,12 +6330,12 @@
           <wp:inline distB="114300" distT="114300" distL="114300" distR="114300">
             <wp:extent cx="4338638" cy="2384860"/>
             <wp:effectExtent b="0" l="0" r="0" t="0"/>
-            <wp:docPr descr="This is a screen shot of the registration page. There are fields for entering first and last name, email address, phone number, and HARP id.  There is a terms and conditions statement and check box for signifying agreement to the Terms and Conditions.  At the bottom are two buttons, &quot;cancel&quot; and &quot;register&quot;, as well as links to &quot;sign in.&quot;" id="474" name="image21.png"/>
+            <wp:docPr descr="This is a screen shot of the registration page. There are fields for entering first and last name, email address, phone number, and HARP id.  There is a terms and conditions statement and check box for signifying agreement to the Terms and Conditions.  At the bottom are two buttons, &quot;cancel&quot; and &quot;register&quot;, as well as links to &quot;sign in.&quot;" id="477" name="image7.png"/>
             <a:graphic>
               <a:graphicData uri="http://schemas.openxmlformats.org/drawingml/2006/picture">
                 <pic:pic>
                   <pic:nvPicPr>
-                    <pic:cNvPr descr="This is a screen shot of the registration page. There are fields for entering first and last name, email address, phone number, and HARP id.  There is a terms and conditions statement and check box for signifying agreement to the Terms and Conditions.  At the bottom are two buttons, &quot;cancel&quot; and &quot;register&quot;, as well as links to &quot;sign in.&quot;" id="0" name="image21.png"/>
+                    <pic:cNvPr descr="This is a screen shot of the registration page. There are fields for entering first and last name, email address, phone number, and HARP id.  There is a terms and conditions statement and check box for signifying agreement to the Terms and Conditions.  At the bottom are two buttons, &quot;cancel&quot; and &quot;register&quot;, as well as links to &quot;sign in.&quot;" id="0" name="image7.png"/>
                     <pic:cNvPicPr preferRelativeResize="0"/>
                   </pic:nvPicPr>
                   <pic:blipFill>
@@ -6238,9 +6417,10 @@
         <w:pStyle w:val="Heading2"/>
         <w:numPr>
           <w:ilvl w:val="1"/>
-          <w:numId w:val="13"/>
+          <w:numId w:val="10"/>
         </w:numPr>
         <w:ind w:left="720" w:hanging="720"/>
+        <w:rPr/>
       </w:pPr>
       <w:bookmarkStart w:colFirst="0" w:colLast="0" w:name="_heading=h.3rdcrjn" w:id="11"/>
       <w:bookmarkEnd w:id="11"/>
@@ -6273,12 +6453,12 @@
           <wp:inline distB="114300" distT="114300" distL="114300" distR="114300">
             <wp:extent cx="3686175" cy="3302045"/>
             <wp:effectExtent b="0" l="0" r="0" t="0"/>
-            <wp:docPr descr="This is a screen shot of the HARP login page. There are fields for entering HARP username and HARP password.  There is a check box for signifying agreement to the Terms and Conditions.  At the bottom are two buttons, &quot;Sign in&quot; and &quot;CMS PIV card only&quot; button, as well as a statment on how to use the PIV card. Finally a two links one if you forgot your password and another to unlock your account." id="457" name="image5.png"/>
+            <wp:docPr descr="This is a screen shot of the HARP login page. There are fields for entering HARP username and HARP password.  There is a check box for signifying agreement to the Terms and Conditions.  At the bottom are two buttons, &quot;Sign in&quot; and &quot;CMS PIV card only&quot; button, as well as a statment on how to use the PIV card. Finally a two links one if you forgot your password and another to unlock your account." id="479" name="image15.png"/>
             <a:graphic>
               <a:graphicData uri="http://schemas.openxmlformats.org/drawingml/2006/picture">
                 <pic:pic>
                   <pic:nvPicPr>
-                    <pic:cNvPr descr="This is a screen shot of the HARP login page. There are fields for entering HARP username and HARP password.  There is a check box for signifying agreement to the Terms and Conditions.  At the bottom are two buttons, &quot;Sign in&quot; and &quot;CMS PIV card only&quot; button, as well as a statment on how to use the PIV card. Finally a two links one if you forgot your password and another to unlock your account." id="0" name="image5.png"/>
+                    <pic:cNvPr descr="This is a screen shot of the HARP login page. There are fields for entering HARP username and HARP password.  There is a check box for signifying agreement to the Terms and Conditions.  At the bottom are two buttons, &quot;Sign in&quot; and &quot;CMS PIV card only&quot; button, as well as a statment on how to use the PIV card. Finally a two links one if you forgot your password and another to unlock your account." id="0" name="image15.png"/>
                     <pic:cNvPicPr preferRelativeResize="0"/>
                   </pic:nvPicPr>
                   <pic:blipFill>
@@ -6364,12 +6544,12 @@
           <wp:inline distB="114300" distT="114300" distL="114300" distR="114300">
             <wp:extent cx="3271838" cy="2249388"/>
             <wp:effectExtent b="0" l="0" r="0" t="0"/>
-            <wp:docPr descr="This is a screen shot of the HARP two factor authentication page. This example is for email authentication. Their are no fields, just a text blurb stating that it is for email authentication, the users email (obfuscated), a button labeled &quot;Send me the code&quot; which on click would trigger a code to be sent to the users email. Finally a &quot;Sign Out&quot; link that would sign you out of the tool.&#10;&#10;There are fields for entering HARP username and HARP password.  There is a check box for signifying agreement to the Terms and Conditions.  At the bottom are two buttons, &quot;Sign in&quot; and &quot;CMS PIV card only&quot; button, as well as a statement on how to use the PIV card. Finally a two links one if you forgot your password and another to unlock your account." id="456" name="image3.png"/>
+            <wp:docPr descr="This is a screen shot of the HARP two factor authentication page. This example is for email authentication. Their are no fields, just a text blurb stating that it is for email authentication, the users email (obfuscated), a button labeled &quot;Send me the code&quot; which on click would trigger a code to be sent to the users email. Finally a &quot;Sign Out&quot; link that would sign you out of the tool.&#10;&#10;There are fields for entering HARP username and HARP password.  There is a check box for signifying agreement to the Terms and Conditions.  At the bottom are two buttons, &quot;Sign in&quot; and &quot;CMS PIV card only&quot; button, as well as a statement on how to use the PIV card. Finally a two links one if you forgot your password and another to unlock your account." id="478" name="image13.png"/>
             <a:graphic>
               <a:graphicData uri="http://schemas.openxmlformats.org/drawingml/2006/picture">
                 <pic:pic>
                   <pic:nvPicPr>
-                    <pic:cNvPr descr="This is a screen shot of the HARP two factor authentication page. This example is for email authentication. Their are no fields, just a text blurb stating that it is for email authentication, the users email (obfuscated), a button labeled &quot;Send me the code&quot; which on click would trigger a code to be sent to the users email. Finally a &quot;Sign Out&quot; link that would sign you out of the tool.&#10;&#10;There are fields for entering HARP username and HARP password.  There is a check box for signifying agreement to the Terms and Conditions.  At the bottom are two buttons, &quot;Sign in&quot; and &quot;CMS PIV card only&quot; button, as well as a statement on how to use the PIV card. Finally a two links one if you forgot your password and another to unlock your account." id="0" name="image3.png"/>
+                    <pic:cNvPr descr="This is a screen shot of the HARP two factor authentication page. This example is for email authentication. Their are no fields, just a text blurb stating that it is for email authentication, the users email (obfuscated), a button labeled &quot;Send me the code&quot; which on click would trigger a code to be sent to the users email. Finally a &quot;Sign Out&quot; link that would sign you out of the tool.&#10;&#10;There are fields for entering HARP username and HARP password.  There is a check box for signifying agreement to the Terms and Conditions.  At the bottom are two buttons, &quot;Sign in&quot; and &quot;CMS PIV card only&quot; button, as well as a statement on how to use the PIV card. Finally a two links one if you forgot your password and another to unlock your account." id="0" name="image13.png"/>
                     <pic:cNvPicPr preferRelativeResize="0"/>
                   </pic:nvPicPr>
                   <pic:blipFill>
@@ -6423,9 +6603,10 @@
         <w:pStyle w:val="Heading2"/>
         <w:numPr>
           <w:ilvl w:val="1"/>
-          <w:numId w:val="13"/>
+          <w:numId w:val="10"/>
         </w:numPr>
         <w:ind w:left="720" w:hanging="720"/>
+        <w:rPr/>
       </w:pPr>
       <w:bookmarkStart w:colFirst="0" w:colLast="0" w:name="_heading=h.y1m3lmk1k9ar" w:id="12"/>
       <w:bookmarkEnd w:id="12"/>
@@ -6451,6 +6632,13 @@
     <w:p>
       <w:pPr>
         <w:pStyle w:val="Heading3"/>
+        <w:numPr>
+          <w:ilvl w:val="2"/>
+          <w:numId w:val="6"/>
+        </w:numPr>
+        <w:tabs>
+          <w:tab w:val="left" w:pos="900"/>
+        </w:tabs>
         <w:spacing w:after="240" w:lineRule="auto"/>
         <w:ind w:left="0" w:firstLine="0"/>
         <w:rPr/>
@@ -6488,6 +6676,13 @@
     <w:p>
       <w:pPr>
         <w:pStyle w:val="Heading3"/>
+        <w:numPr>
+          <w:ilvl w:val="2"/>
+          <w:numId w:val="6"/>
+        </w:numPr>
+        <w:tabs>
+          <w:tab w:val="left" w:pos="900"/>
+        </w:tabs>
         <w:spacing w:after="400" w:before="100" w:lineRule="auto"/>
         <w:ind w:left="0" w:firstLine="0"/>
         <w:rPr/>
@@ -6533,9 +6728,10 @@
         <w:pStyle w:val="Heading2"/>
         <w:numPr>
           <w:ilvl w:val="1"/>
-          <w:numId w:val="13"/>
+          <w:numId w:val="10"/>
         </w:numPr>
         <w:ind w:left="720" w:hanging="720"/>
+        <w:rPr/>
       </w:pPr>
       <w:bookmarkStart w:colFirst="0" w:colLast="0" w:name="_heading=h.lnxbz9" w:id="15"/>
       <w:bookmarkEnd w:id="15"/>
@@ -6571,9 +6767,10 @@
         <w:pStyle w:val="Heading2"/>
         <w:numPr>
           <w:ilvl w:val="1"/>
-          <w:numId w:val="13"/>
+          <w:numId w:val="10"/>
         </w:numPr>
         <w:ind w:left="720" w:hanging="720"/>
+        <w:rPr/>
       </w:pPr>
       <w:bookmarkStart w:colFirst="0" w:colLast="0" w:name="_heading=h.1ksv4uv" w:id="16"/>
       <w:bookmarkEnd w:id="16"/>
@@ -6616,7 +6813,7 @@
           <wp:inline distB="114300" distT="114300" distL="114300" distR="114300">
             <wp:extent cx="4824413" cy="1816886"/>
             <wp:effectExtent b="0" l="0" r="0" t="0"/>
-            <wp:docPr descr="The image is a screenshot of the Bonnie dashboard. Specifically with the account drop down opened up. It lists the users private account, Nicole Hunter. As well as 3 groups the user belongs to, SemanticBits1, SemanticBits2, and SemanticBits3. Finally in the drop down is a view profile link." id="471" name="image17.png"/>
+            <wp:docPr descr="The image is a screenshot of the Bonnie dashboard. Specifically with the account drop down opened up. It lists the users private account, Nicole Hunter. As well as 3 groups the user belongs to, SemanticBits1, SemanticBits2, and SemanticBits3. Finally in the drop down is a view profile link." id="481" name="image17.png"/>
             <a:graphic>
               <a:graphicData uri="http://schemas.openxmlformats.org/drawingml/2006/picture">
                 <pic:pic>
@@ -6694,9 +6891,10 @@
         <w:pStyle w:val="Heading2"/>
         <w:numPr>
           <w:ilvl w:val="1"/>
-          <w:numId w:val="13"/>
+          <w:numId w:val="10"/>
         </w:numPr>
         <w:ind w:left="720" w:hanging="720"/>
+        <w:rPr/>
       </w:pPr>
       <w:bookmarkStart w:colFirst="0" w:colLast="0" w:name="_heading=h.5koymza0glym" w:id="17"/>
       <w:bookmarkEnd w:id="17"/>
@@ -6733,12 +6931,12 @@
           <wp:inline distB="114300" distT="114300" distL="114300" distR="114300">
             <wp:extent cx="4862513" cy="1550705"/>
             <wp:effectExtent b="0" l="0" r="0" t="0"/>
-            <wp:docPr descr="This is a screenshot of the Bonnie Profile page. At the top it says HARP Account Information, followed by a disclaimer that this information is pulled from HARP. It also displays the First Name, Last Name, Email, Telephone, and HARP id of the logged in user." id="454" name="image2.png"/>
+            <wp:docPr descr="This is a screenshot of the Bonnie Profile page. At the top it says HARP Account Information, followed by a disclaimer that this information is pulled from HARP. It also displays the First Name, Last Name, Email, Telephone, and HARP id of the logged in user." id="480" name="image5.png"/>
             <a:graphic>
               <a:graphicData uri="http://schemas.openxmlformats.org/drawingml/2006/picture">
                 <pic:pic>
                   <pic:nvPicPr>
-                    <pic:cNvPr descr="This is a screenshot of the Bonnie Profile page. At the top it says HARP Account Information, followed by a disclaimer that this information is pulled from HARP. It also displays the First Name, Last Name, Email, Telephone, and HARP id of the logged in user." id="0" name="image2.png"/>
+                    <pic:cNvPr descr="This is a screenshot of the Bonnie Profile page. At the top it says HARP Account Information, followed by a disclaimer that this information is pulled from HARP. It also displays the First Name, Last Name, Email, Telephone, and HARP id of the logged in user." id="0" name="image5.png"/>
                     <pic:cNvPicPr preferRelativeResize="0"/>
                   </pic:nvPicPr>
                   <pic:blipFill>
@@ -6810,7 +7008,7 @@
         <w:pStyle w:val="Heading1"/>
         <w:numPr>
           <w:ilvl w:val="0"/>
-          <w:numId w:val="13"/>
+          <w:numId w:val="10"/>
         </w:numPr>
         <w:ind w:left="720" w:hanging="720"/>
         <w:rPr/>
@@ -6829,7 +7027,7 @@
         <w:pStyle w:val="Heading2"/>
         <w:numPr>
           <w:ilvl w:val="1"/>
-          <w:numId w:val="13"/>
+          <w:numId w:val="10"/>
         </w:numPr>
         <w:ind w:left="720" w:hanging="720"/>
         <w:rPr/>
@@ -6875,12 +7073,12 @@
           <wp:inline distB="0" distT="0" distL="0" distR="0">
             <wp:extent cx="5156200" cy="3124200"/>
             <wp:effectExtent b="0" l="0" r="0" t="0"/>
-            <wp:docPr descr="This is a screanshoot of the Measure dashboard. The measure dashbaord is where you can upload or update a measure. You can see all the measures that have been uploaded, see an overview of the expected values, status, and number of test patients. You can also add a new test patient for the measure." id="458" name="image6.png"/>
+            <wp:docPr descr="This is a screanshoot of the Measure dashboard. The measure dashbaord is where you can upload or update a measure. You can see all the measures that have been uploaded, see an overview of the expected values, status, and number of test patients. You can also add a new test patient for the measure." id="483" name="image4.png"/>
             <a:graphic>
               <a:graphicData uri="http://schemas.openxmlformats.org/drawingml/2006/picture">
                 <pic:pic>
                   <pic:nvPicPr>
-                    <pic:cNvPr descr="This is a screanshoot of the Measure dashboard. The measure dashbaord is where you can upload or update a measure. You can see all the measures that have been uploaded, see an overview of the expected values, status, and number of test patients. You can also add a new test patient for the measure." id="0" name="image6.png"/>
+                    <pic:cNvPr descr="This is a screanshoot of the Measure dashboard. The measure dashbaord is where you can upload or update a measure. You can see all the measures that have been uploaded, see an overview of the expected values, status, and number of test patients. You can also add a new test patient for the measure." id="0" name="image4.png"/>
                     <pic:cNvPicPr preferRelativeResize="0"/>
                   </pic:nvPicPr>
                   <pic:blipFill>
@@ -6971,7 +7169,7 @@
       <w:pPr>
         <w:numPr>
           <w:ilvl w:val="0"/>
-          <w:numId w:val="3"/>
+          <w:numId w:val="13"/>
         </w:numPr>
         <w:pBdr>
           <w:top w:space="0" w:sz="0" w:val="nil"/>
@@ -7000,7 +7198,7 @@
       <w:pPr>
         <w:numPr>
           <w:ilvl w:val="0"/>
-          <w:numId w:val="3"/>
+          <w:numId w:val="13"/>
         </w:numPr>
         <w:pBdr>
           <w:top w:space="0" w:sz="0" w:val="nil"/>
@@ -7029,7 +7227,7 @@
       <w:pPr>
         <w:numPr>
           <w:ilvl w:val="0"/>
-          <w:numId w:val="3"/>
+          <w:numId w:val="13"/>
         </w:numPr>
         <w:pBdr>
           <w:top w:space="0" w:sz="0" w:val="nil"/>
@@ -7058,7 +7256,7 @@
       <w:pPr>
         <w:numPr>
           <w:ilvl w:val="0"/>
-          <w:numId w:val="3"/>
+          <w:numId w:val="13"/>
         </w:numPr>
         <w:pBdr>
           <w:top w:space="0" w:sz="0" w:val="nil"/>
@@ -7087,7 +7285,7 @@
       <w:pPr>
         <w:numPr>
           <w:ilvl w:val="0"/>
-          <w:numId w:val="3"/>
+          <w:numId w:val="13"/>
         </w:numPr>
         <w:pBdr>
           <w:top w:space="0" w:sz="0" w:val="nil"/>
@@ -7116,7 +7314,7 @@
       <w:pPr>
         <w:numPr>
           <w:ilvl w:val="0"/>
-          <w:numId w:val="3"/>
+          <w:numId w:val="13"/>
         </w:numPr>
         <w:pBdr>
           <w:top w:space="0" w:sz="0" w:val="nil"/>
@@ -7145,7 +7343,7 @@
       <w:pPr>
         <w:numPr>
           <w:ilvl w:val="0"/>
-          <w:numId w:val="3"/>
+          <w:numId w:val="13"/>
         </w:numPr>
         <w:pBdr>
           <w:top w:space="0" w:sz="0" w:val="nil"/>
@@ -7174,7 +7372,7 @@
       <w:pPr>
         <w:numPr>
           <w:ilvl w:val="0"/>
-          <w:numId w:val="3"/>
+          <w:numId w:val="13"/>
         </w:numPr>
         <w:pBdr>
           <w:top w:space="0" w:sz="0" w:val="nil"/>
@@ -7203,7 +7401,7 @@
       <w:pPr>
         <w:numPr>
           <w:ilvl w:val="0"/>
-          <w:numId w:val="3"/>
+          <w:numId w:val="13"/>
         </w:numPr>
         <w:pBdr>
           <w:top w:space="0" w:sz="0" w:val="nil"/>
@@ -7232,7 +7430,7 @@
       <w:pPr>
         <w:numPr>
           <w:ilvl w:val="0"/>
-          <w:numId w:val="3"/>
+          <w:numId w:val="13"/>
         </w:numPr>
         <w:pBdr>
           <w:top w:space="0" w:sz="0" w:val="nil"/>
@@ -7263,7 +7461,7 @@
         <w:pStyle w:val="Heading2"/>
         <w:numPr>
           <w:ilvl w:val="1"/>
-          <w:numId w:val="13"/>
+          <w:numId w:val="10"/>
         </w:numPr>
         <w:ind w:left="720" w:hanging="720"/>
         <w:rPr/>
@@ -7328,12 +7526,12 @@
           <wp:inline distB="0" distT="0" distL="0" distR="0">
             <wp:extent cx="4775200" cy="4013200"/>
             <wp:effectExtent b="0" l="0" r="0" t="0"/>
-            <wp:docPr descr="This screenshoot will appear to you as a pop up. It is where you will load a new measure into Bonnie. You will need to browse the file system to select you Measure export. You also have fields to enter your VSAC API Key, select how you wish to upload your value sets, select the type of measure, how you wish to calculate your measures, and a checkbox if you want to include supplemental data elements in the calculations. Finaly you will have a close and load button to either close the window or load the measure into Bonnie. " id="459" name="image8.png"/>
+            <wp:docPr descr="This screenshoot will appear to you as a pop up. It is where you will load a new measure into Bonnie. You will need to browse the file system to select you Measure export. You also have fields to enter your VSAC API Key, select how you wish to upload your value sets, select the type of measure, how you wish to calculate your measures, and a checkbox if you want to include supplemental data elements in the calculations. Finaly you will have a close and load button to either close the window or load the measure into Bonnie. " id="482" name="image9.png"/>
             <a:graphic>
               <a:graphicData uri="http://schemas.openxmlformats.org/drawingml/2006/picture">
                 <pic:pic>
                   <pic:nvPicPr>
-                    <pic:cNvPr descr="This screenshoot will appear to you as a pop up. It is where you will load a new measure into Bonnie. You will need to browse the file system to select you Measure export. You also have fields to enter your VSAC API Key, select how you wish to upload your value sets, select the type of measure, how you wish to calculate your measures, and a checkbox if you want to include supplemental data elements in the calculations. Finaly you will have a close and load button to either close the window or load the measure into Bonnie. " id="0" name="image8.png"/>
+                    <pic:cNvPr descr="This screenshoot will appear to you as a pop up. It is where you will load a new measure into Bonnie. You will need to browse the file system to select you Measure export. You also have fields to enter your VSAC API Key, select how you wish to upload your value sets, select the type of measure, how you wish to calculate your measures, and a checkbox if you want to include supplemental data elements in the calculations. Finaly you will have a close and load button to either close the window or load the measure into Bonnie. " id="0" name="image9.png"/>
                     <pic:cNvPicPr preferRelativeResize="0"/>
                   </pic:nvPicPr>
                   <pic:blipFill>
@@ -7432,7 +7630,7 @@
       <w:pPr>
         <w:numPr>
           <w:ilvl w:val="0"/>
-          <w:numId w:val="4"/>
+          <w:numId w:val="1"/>
         </w:numPr>
         <w:pBdr>
           <w:top w:space="0" w:sz="0" w:val="nil"/>
@@ -7461,7 +7659,7 @@
       <w:pPr>
         <w:numPr>
           <w:ilvl w:val="0"/>
-          <w:numId w:val="4"/>
+          <w:numId w:val="1"/>
         </w:numPr>
         <w:spacing w:after="0" w:line="276" w:lineRule="auto"/>
         <w:ind w:left="720" w:hanging="360"/>
@@ -7559,7 +7757,7 @@
       <w:pPr>
         <w:numPr>
           <w:ilvl w:val="0"/>
-          <w:numId w:val="4"/>
+          <w:numId w:val="1"/>
         </w:numPr>
         <w:pBdr>
           <w:top w:space="0" w:sz="0" w:val="nil"/>
@@ -7588,7 +7786,7 @@
       <w:pPr>
         <w:numPr>
           <w:ilvl w:val="0"/>
-          <w:numId w:val="4"/>
+          <w:numId w:val="1"/>
         </w:numPr>
         <w:pBdr>
           <w:top w:space="0" w:sz="0" w:val="nil"/>
@@ -7617,7 +7815,7 @@
       <w:pPr>
         <w:numPr>
           <w:ilvl w:val="0"/>
-          <w:numId w:val="4"/>
+          <w:numId w:val="1"/>
         </w:numPr>
         <w:pBdr>
           <w:top w:space="0" w:sz="0" w:val="nil"/>
@@ -7646,7 +7844,7 @@
       <w:pPr>
         <w:numPr>
           <w:ilvl w:val="0"/>
-          <w:numId w:val="4"/>
+          <w:numId w:val="1"/>
         </w:numPr>
         <w:pBdr>
           <w:top w:space="0" w:sz="0" w:val="nil"/>
@@ -7675,7 +7873,7 @@
       <w:pPr>
         <w:numPr>
           <w:ilvl w:val="0"/>
-          <w:numId w:val="4"/>
+          <w:numId w:val="1"/>
         </w:numPr>
         <w:pBdr>
           <w:top w:space="0" w:sz="0" w:val="nil"/>
@@ -7704,7 +7902,7 @@
       <w:pPr>
         <w:numPr>
           <w:ilvl w:val="0"/>
-          <w:numId w:val="4"/>
+          <w:numId w:val="1"/>
         </w:numPr>
         <w:pBdr>
           <w:top w:space="0" w:sz="0" w:val="nil"/>
@@ -7747,12 +7945,13 @@
         <w:pStyle w:val="Heading3"/>
         <w:numPr>
           <w:ilvl w:val="2"/>
-          <w:numId w:val="13"/>
+          <w:numId w:val="10"/>
         </w:numPr>
         <w:tabs>
           <w:tab w:val="left" w:pos="900"/>
           <w:tab w:val="left" w:pos="900"/>
           <w:tab w:val="left" w:pos="900"/>
+          <w:tab w:val="left" w:pos="900"/>
         </w:tabs>
         <w:ind w:left="936" w:hanging="936"/>
         <w:rPr/>
@@ -7790,12 +7989,12 @@
           <wp:inline distB="0" distT="0" distL="0" distR="0">
             <wp:extent cx="5405264" cy="1278093"/>
             <wp:effectExtent b="0" l="0" r="0" t="0"/>
-            <wp:docPr descr="This screenshot is a sub section of the measure upload section. It focuses on the Value sets, specifically if you have toggled it to 'Profile'. You will also be able to select the profile you would like, if you want to include draft value sets, and if you want to override options with meausre defined versions. This screenshot also shows we have two information buttons that on selecting will give you more information about what you are selecting." id="461" name="image9.png"/>
+            <wp:docPr descr="This screenshot is a sub section of the measure upload section. It focuses on the Value sets, specifically if you have toggled it to 'Profile'. You will also be able to select the profile you would like, if you want to include draft value sets, and if you want to override options with meausre defined versions. This screenshot also shows we have two information buttons that on selecting will give you more information about what you are selecting." id="484" name="image21.png"/>
             <a:graphic>
               <a:graphicData uri="http://schemas.openxmlformats.org/drawingml/2006/picture">
                 <pic:pic>
                   <pic:nvPicPr>
-                    <pic:cNvPr descr="This screenshot is a sub section of the measure upload section. It focuses on the Value sets, specifically if you have toggled it to 'Profile'. You will also be able to select the profile you would like, if you want to include draft value sets, and if you want to override options with meausre defined versions. This screenshot also shows we have two information buttons that on selecting will give you more information about what you are selecting." id="0" name="image9.png"/>
+                    <pic:cNvPr descr="This screenshot is a sub section of the measure upload section. It focuses on the Value sets, specifically if you have toggled it to 'Profile'. You will also be able to select the profile you would like, if you want to include draft value sets, and if you want to override options with meausre defined versions. This screenshot also shows we have two information buttons that on selecting will give you more information about what you are selecting." id="0" name="image21.png"/>
                     <pic:cNvPicPr preferRelativeResize="0"/>
                   </pic:nvPicPr>
                   <pic:blipFill>
@@ -7901,7 +8100,7 @@
       <w:pPr>
         <w:numPr>
           <w:ilvl w:val="0"/>
-          <w:numId w:val="6"/>
+          <w:numId w:val="3"/>
         </w:numPr>
         <w:pBdr>
           <w:top w:space="0" w:sz="0" w:val="nil"/>
@@ -7930,7 +8129,7 @@
       <w:pPr>
         <w:numPr>
           <w:ilvl w:val="0"/>
-          <w:numId w:val="6"/>
+          <w:numId w:val="3"/>
         </w:numPr>
         <w:pBdr>
           <w:top w:space="0" w:sz="0" w:val="nil"/>
@@ -8011,7 +8210,7 @@
       <w:pPr>
         <w:numPr>
           <w:ilvl w:val="0"/>
-          <w:numId w:val="6"/>
+          <w:numId w:val="3"/>
         </w:numPr>
         <w:pBdr>
           <w:top w:space="0" w:sz="0" w:val="nil"/>
@@ -8055,7 +8254,7 @@
       <w:pPr>
         <w:numPr>
           <w:ilvl w:val="0"/>
-          <w:numId w:val="6"/>
+          <w:numId w:val="3"/>
         </w:numPr>
         <w:pBdr>
           <w:top w:space="0" w:sz="0" w:val="nil"/>
@@ -8084,7 +8283,7 @@
       <w:pPr>
         <w:numPr>
           <w:ilvl w:val="0"/>
-          <w:numId w:val="6"/>
+          <w:numId w:val="3"/>
         </w:numPr>
         <w:pBdr>
           <w:top w:space="0" w:sz="0" w:val="nil"/>
@@ -8136,12 +8335,12 @@
           <wp:inline distB="0" distT="0" distL="0" distR="0">
             <wp:extent cx="5156200" cy="1181100"/>
             <wp:effectExtent b="0" l="0" r="0" t="0"/>
-            <wp:docPr descr="This screenshot is a sub section of the measure upload section. It focuses on the Value sets, specifically if you have toggled it to 'Release'. You will also be able to select the program you would like, then specify the release, and if you want to override options with meausre defined versions. This screenshot also shows we have two information buttons that on selecting will give you more information about what you are selecting." id="460" name="image7.png"/>
+            <wp:docPr descr="This screenshot is a sub section of the measure upload section. It focuses on the Value sets, specifically if you have toggled it to 'Release'. You will also be able to select the program you would like, then specify the release, and if you want to override options with meausre defined versions. This screenshot also shows we have two information buttons that on selecting will give you more information about what you are selecting." id="487" name="image8.png"/>
             <a:graphic>
               <a:graphicData uri="http://schemas.openxmlformats.org/drawingml/2006/picture">
                 <pic:pic>
                   <pic:nvPicPr>
-                    <pic:cNvPr descr="This screenshot is a sub section of the measure upload section. It focuses on the Value sets, specifically if you have toggled it to 'Release'. You will also be able to select the program you would like, then specify the release, and if you want to override options with meausre defined versions. This screenshot also shows we have two information buttons that on selecting will give you more information about what you are selecting." id="0" name="image7.png"/>
+                    <pic:cNvPr descr="This screenshot is a sub section of the measure upload section. It focuses on the Value sets, specifically if you have toggled it to 'Release'. You will also be able to select the program you would like, then specify the release, and if you want to override options with meausre defined versions. This screenshot also shows we have two information buttons that on selecting will give you more information about what you are selecting." id="0" name="image8.png"/>
                     <pic:cNvPicPr preferRelativeResize="0"/>
                   </pic:nvPicPr>
                   <pic:blipFill>
@@ -8248,7 +8447,7 @@
       <w:pPr>
         <w:numPr>
           <w:ilvl w:val="0"/>
-          <w:numId w:val="10"/>
+          <w:numId w:val="4"/>
         </w:numPr>
         <w:pBdr>
           <w:top w:space="0" w:sz="0" w:val="nil"/>
@@ -8277,7 +8476,7 @@
       <w:pPr>
         <w:numPr>
           <w:ilvl w:val="0"/>
-          <w:numId w:val="10"/>
+          <w:numId w:val="4"/>
         </w:numPr>
         <w:pBdr>
           <w:top w:space="0" w:sz="0" w:val="nil"/>
@@ -8306,7 +8505,7 @@
       <w:pPr>
         <w:numPr>
           <w:ilvl w:val="0"/>
-          <w:numId w:val="10"/>
+          <w:numId w:val="4"/>
         </w:numPr>
         <w:pBdr>
           <w:top w:space="0" w:sz="0" w:val="nil"/>
@@ -8335,7 +8534,7 @@
       <w:pPr>
         <w:numPr>
           <w:ilvl w:val="0"/>
-          <w:numId w:val="10"/>
+          <w:numId w:val="4"/>
         </w:numPr>
         <w:pBdr>
           <w:top w:space="0" w:sz="0" w:val="nil"/>
@@ -8379,7 +8578,7 @@
       <w:pPr>
         <w:numPr>
           <w:ilvl w:val="0"/>
-          <w:numId w:val="10"/>
+          <w:numId w:val="4"/>
         </w:numPr>
         <w:pBdr>
           <w:top w:space="0" w:sz="0" w:val="nil"/>
@@ -8410,7 +8609,7 @@
         <w:pStyle w:val="Heading2"/>
         <w:numPr>
           <w:ilvl w:val="1"/>
-          <w:numId w:val="13"/>
+          <w:numId w:val="10"/>
         </w:numPr>
         <w:ind w:left="720" w:hanging="720"/>
         <w:rPr/>
@@ -8439,7 +8638,7 @@
       <w:pPr>
         <w:numPr>
           <w:ilvl w:val="0"/>
-          <w:numId w:val="1"/>
+          <w:numId w:val="11"/>
         </w:numPr>
         <w:pBdr>
           <w:top w:space="0" w:sz="0" w:val="nil"/>
@@ -8494,7 +8693,7 @@
       <w:pPr>
         <w:numPr>
           <w:ilvl w:val="0"/>
-          <w:numId w:val="1"/>
+          <w:numId w:val="11"/>
         </w:numPr>
         <w:pBdr>
           <w:top w:space="0" w:sz="0" w:val="nil"/>
@@ -8523,7 +8722,7 @@
       <w:pPr>
         <w:numPr>
           <w:ilvl w:val="0"/>
-          <w:numId w:val="1"/>
+          <w:numId w:val="11"/>
         </w:numPr>
         <w:pBdr>
           <w:top w:space="0" w:sz="0" w:val="nil"/>
@@ -8572,12 +8771,12 @@
           <wp:inline distB="114300" distT="114300" distL="114300" distR="114300">
             <wp:extent cx="3048000" cy="2451133"/>
             <wp:effectExtent b="0" l="0" r="0" t="0"/>
-            <wp:docPr descr="This screenshoot is how you will updating a measure that has already been uploaded into Bonnie. You will need to browse the computer system to locate the measure zip file you would like to load. You will then need to enter your VSAC API key, and select how you wish to upload your value sets. Since the measure has already been uploaded into Bonnie we keep track of they type and how it is to be calculated, so you will not need to enter that. Finally, you will have a close and Load button." id="464" name="image15.png"/>
+            <wp:docPr descr="This screenshoot is how you will updating a measure that has already been uploaded into Bonnie. You will need to browse the computer system to locate the measure zip file you would like to load. You will then need to enter your VSAC API key, and select how you wish to upload your value sets. Since the measure has already been uploaded into Bonnie we keep track of they type and how it is to be calculated, so you will not need to enter that. Finally, you will have a close and Load button." id="485" name="image19.png"/>
             <a:graphic>
               <a:graphicData uri="http://schemas.openxmlformats.org/drawingml/2006/picture">
                 <pic:pic>
                   <pic:nvPicPr>
-                    <pic:cNvPr descr="This screenshoot is how you will updating a measure that has already been uploaded into Bonnie. You will need to browse the computer system to locate the measure zip file you would like to load. You will then need to enter your VSAC API key, and select how you wish to upload your value sets. Since the measure has already been uploaded into Bonnie we keep track of they type and how it is to be calculated, so you will not need to enter that. Finally, you will have a close and Load button." id="0" name="image15.png"/>
+                    <pic:cNvPr descr="This screenshoot is how you will updating a measure that has already been uploaded into Bonnie. You will need to browse the computer system to locate the measure zip file you would like to load. You will then need to enter your VSAC API key, and select how you wish to upload your value sets. Since the measure has already been uploaded into Bonnie we keep track of they type and how it is to be calculated, so you will not need to enter that. Finally, you will have a close and Load button." id="0" name="image19.png"/>
                     <pic:cNvPicPr preferRelativeResize="0"/>
                   </pic:nvPicPr>
                   <pic:blipFill>
@@ -8658,7 +8857,7 @@
         <w:pStyle w:val="Heading2"/>
         <w:numPr>
           <w:ilvl w:val="1"/>
-          <w:numId w:val="13"/>
+          <w:numId w:val="10"/>
         </w:numPr>
         <w:ind w:left="720" w:hanging="720"/>
         <w:rPr/>
@@ -8791,7 +8990,7 @@
         <w:pStyle w:val="Heading1"/>
         <w:numPr>
           <w:ilvl w:val="0"/>
-          <w:numId w:val="13"/>
+          <w:numId w:val="10"/>
         </w:numPr>
         <w:ind w:left="720" w:hanging="720"/>
         <w:rPr/>
@@ -8810,7 +9009,7 @@
         <w:pStyle w:val="Heading2"/>
         <w:numPr>
           <w:ilvl w:val="1"/>
-          <w:numId w:val="13"/>
+          <w:numId w:val="10"/>
         </w:numPr>
         <w:ind w:left="720" w:hanging="720"/>
         <w:rPr/>
@@ -8874,7 +9073,7 @@
       <w:pPr>
         <w:numPr>
           <w:ilvl w:val="0"/>
-          <w:numId w:val="8"/>
+          <w:numId w:val="6"/>
         </w:numPr>
         <w:pBdr>
           <w:top w:space="0" w:sz="0" w:val="nil"/>
@@ -8903,7 +9102,7 @@
       <w:pPr>
         <w:numPr>
           <w:ilvl w:val="0"/>
-          <w:numId w:val="8"/>
+          <w:numId w:val="6"/>
         </w:numPr>
         <w:pBdr>
           <w:top w:space="0" w:sz="0" w:val="nil"/>
@@ -8932,7 +9131,7 @@
       <w:pPr>
         <w:numPr>
           <w:ilvl w:val="0"/>
-          <w:numId w:val="8"/>
+          <w:numId w:val="6"/>
         </w:numPr>
         <w:pBdr>
           <w:top w:space="0" w:sz="0" w:val="nil"/>
@@ -8961,7 +9160,7 @@
       <w:pPr>
         <w:numPr>
           <w:ilvl w:val="0"/>
-          <w:numId w:val="8"/>
+          <w:numId w:val="6"/>
         </w:numPr>
         <w:pBdr>
           <w:top w:space="0" w:sz="0" w:val="nil"/>
@@ -8990,7 +9189,7 @@
       <w:pPr>
         <w:numPr>
           <w:ilvl w:val="0"/>
-          <w:numId w:val="8"/>
+          <w:numId w:val="6"/>
         </w:numPr>
         <w:pBdr>
           <w:top w:space="0" w:sz="0" w:val="nil"/>
@@ -9019,7 +9218,7 @@
       <w:pPr>
         <w:numPr>
           <w:ilvl w:val="0"/>
-          <w:numId w:val="8"/>
+          <w:numId w:val="6"/>
         </w:numPr>
         <w:pBdr>
           <w:top w:space="0" w:sz="0" w:val="nil"/>
@@ -9048,7 +9247,7 @@
       <w:pPr>
         <w:numPr>
           <w:ilvl w:val="0"/>
-          <w:numId w:val="8"/>
+          <w:numId w:val="6"/>
         </w:numPr>
         <w:pBdr>
           <w:top w:space="0" w:sz="0" w:val="nil"/>
@@ -9077,7 +9276,7 @@
       <w:pPr>
         <w:numPr>
           <w:ilvl w:val="0"/>
-          <w:numId w:val="8"/>
+          <w:numId w:val="6"/>
         </w:numPr>
         <w:pBdr>
           <w:top w:space="0" w:sz="0" w:val="nil"/>
@@ -9106,7 +9305,7 @@
       <w:pPr>
         <w:numPr>
           <w:ilvl w:val="0"/>
-          <w:numId w:val="8"/>
+          <w:numId w:val="6"/>
         </w:numPr>
         <w:pBdr>
           <w:top w:space="0" w:sz="0" w:val="nil"/>
@@ -9135,7 +9334,7 @@
       <w:pPr>
         <w:numPr>
           <w:ilvl w:val="0"/>
-          <w:numId w:val="8"/>
+          <w:numId w:val="6"/>
         </w:numPr>
         <w:pBdr>
           <w:top w:space="0" w:sz="0" w:val="nil"/>
@@ -9177,7 +9376,7 @@
       <w:pPr>
         <w:numPr>
           <w:ilvl w:val="0"/>
-          <w:numId w:val="8"/>
+          <w:numId w:val="6"/>
         </w:numPr>
         <w:pBdr>
           <w:top w:space="0" w:sz="0" w:val="nil"/>
@@ -9206,7 +9405,7 @@
       <w:pPr>
         <w:numPr>
           <w:ilvl w:val="0"/>
-          <w:numId w:val="8"/>
+          <w:numId w:val="6"/>
         </w:numPr>
         <w:pBdr>
           <w:top w:space="0" w:sz="0" w:val="nil"/>
@@ -9235,7 +9434,7 @@
       <w:pPr>
         <w:numPr>
           <w:ilvl w:val="0"/>
-          <w:numId w:val="8"/>
+          <w:numId w:val="6"/>
         </w:numPr>
         <w:pBdr>
           <w:top w:space="0" w:sz="0" w:val="nil"/>
@@ -9266,7 +9465,7 @@
         <w:keepLines w:val="1"/>
         <w:numPr>
           <w:ilvl w:val="0"/>
-          <w:numId w:val="8"/>
+          <w:numId w:val="6"/>
         </w:numPr>
         <w:pBdr>
           <w:top w:space="0" w:sz="0" w:val="nil"/>
@@ -9297,7 +9496,7 @@
         <w:keepLines w:val="1"/>
         <w:numPr>
           <w:ilvl w:val="0"/>
-          <w:numId w:val="8"/>
+          <w:numId w:val="6"/>
         </w:numPr>
         <w:pBdr>
           <w:top w:space="0" w:sz="0" w:val="nil"/>
@@ -9326,7 +9525,7 @@
       <w:pPr>
         <w:numPr>
           <w:ilvl w:val="0"/>
-          <w:numId w:val="8"/>
+          <w:numId w:val="6"/>
         </w:numPr>
         <w:pBdr>
           <w:top w:space="0" w:sz="0" w:val="nil"/>
@@ -9355,7 +9554,7 @@
       <w:pPr>
         <w:numPr>
           <w:ilvl w:val="0"/>
-          <w:numId w:val="8"/>
+          <w:numId w:val="6"/>
         </w:numPr>
         <w:pBdr>
           <w:top w:space="0" w:sz="0" w:val="nil"/>
@@ -9384,7 +9583,7 @@
       <w:pPr>
         <w:numPr>
           <w:ilvl w:val="0"/>
-          <w:numId w:val="8"/>
+          <w:numId w:val="6"/>
         </w:numPr>
         <w:pBdr>
           <w:top w:space="0" w:sz="0" w:val="nil"/>
@@ -9437,12 +9636,12 @@
           <wp:inline distB="0" distT="0" distL="0" distR="0">
             <wp:extent cx="5308600" cy="3441700"/>
             <wp:effectExtent b="0" l="0" r="0" t="0"/>
-            <wp:docPr descr="This screenshot is the measure details section. Here you will be able to see information about your measure including the CMSID number, the measurement period you have selected, any aditional populations, your measure logic, any patients you have created for this measure, if those patients are passing or failing, the amount of code coverage you have, and you'll be able to see the results." id="462" name="image10.png"/>
+            <wp:docPr descr="This screenshot is the measure details section. Here you will be able to see information about your measure including the CMSID number, the measurement period you have selected, any aditional populations, your measure logic, any patients you have created for this measure, if those patients are passing or failing, the amount of code coverage you have, and you'll be able to see the results." id="486" name="image2.png"/>
             <a:graphic>
               <a:graphicData uri="http://schemas.openxmlformats.org/drawingml/2006/picture">
                 <pic:pic>
                   <pic:nvPicPr>
-                    <pic:cNvPr descr="This screenshot is the measure details section. Here you will be able to see information about your measure including the CMSID number, the measurement period you have selected, any aditional populations, your measure logic, any patients you have created for this measure, if those patients are passing or failing, the amount of code coverage you have, and you'll be able to see the results." id="0" name="image10.png"/>
+                    <pic:cNvPr descr="This screenshot is the measure details section. Here you will be able to see information about your measure including the CMSID number, the measurement period you have selected, any aditional populations, your measure logic, any patients you have created for this measure, if those patients are passing or failing, the amount of code coverage you have, and you'll be able to see the results." id="0" name="image2.png"/>
                     <pic:cNvPicPr preferRelativeResize="0"/>
                   </pic:nvPicPr>
                   <pic:blipFill>
@@ -9533,7 +9732,7 @@
       <w:pPr>
         <w:numPr>
           <w:ilvl w:val="0"/>
-          <w:numId w:val="11"/>
+          <w:numId w:val="7"/>
         </w:numPr>
         <w:pBdr>
           <w:top w:space="0" w:sz="0" w:val="nil"/>
@@ -9562,7 +9761,7 @@
       <w:pPr>
         <w:numPr>
           <w:ilvl w:val="0"/>
-          <w:numId w:val="11"/>
+          <w:numId w:val="7"/>
         </w:numPr>
         <w:pBdr>
           <w:top w:space="0" w:sz="0" w:val="nil"/>
@@ -9612,12 +9811,12 @@
           <wp:inline distB="0" distT="0" distL="0" distR="0">
             <wp:extent cx="4714680" cy="4513726"/>
             <wp:effectExtent b="0" l="0" r="0" t="0"/>
-            <wp:docPr descr="Figure 11: Measure Terminology and Overlapping Value Sets&#10;&#10;Figure 11 depicts the UI elements in the Measure Terminology and Overlapping Value Sets sections in the Measure View page in Bonnie as described in the text immediately preceding the figure." id="463" name="image13.png"/>
+            <wp:docPr descr="Figure 11: Measure Terminology and Overlapping Value Sets&#10;&#10;Figure 11 depicts the UI elements in the Measure Terminology and Overlapping Value Sets sections in the Measure View page in Bonnie as described in the text immediately preceding the figure." id="488" name="image11.png"/>
             <a:graphic>
               <a:graphicData uri="http://schemas.openxmlformats.org/drawingml/2006/picture">
                 <pic:pic>
                   <pic:nvPicPr>
-                    <pic:cNvPr descr="Figure 11: Measure Terminology and Overlapping Value Sets&#10;&#10;Figure 11 depicts the UI elements in the Measure Terminology and Overlapping Value Sets sections in the Measure View page in Bonnie as described in the text immediately preceding the figure." id="0" name="image13.png"/>
+                    <pic:cNvPr descr="Figure 11: Measure Terminology and Overlapping Value Sets&#10;&#10;Figure 11 depicts the UI elements in the Measure Terminology and Overlapping Value Sets sections in the Measure View page in Bonnie as described in the text immediately preceding the figure." id="0" name="image11.png"/>
                     <pic:cNvPicPr preferRelativeResize="0"/>
                   </pic:nvPicPr>
                   <pic:blipFill>
@@ -9698,7 +9897,7 @@
         <w:pStyle w:val="Heading2"/>
         <w:numPr>
           <w:ilvl w:val="1"/>
-          <w:numId w:val="13"/>
+          <w:numId w:val="10"/>
         </w:numPr>
         <w:ind w:left="720" w:hanging="720"/>
         <w:rPr/>
@@ -9752,7 +9951,7 @@
         <w:pStyle w:val="Heading2"/>
         <w:numPr>
           <w:ilvl w:val="1"/>
-          <w:numId w:val="13"/>
+          <w:numId w:val="10"/>
         </w:numPr>
         <w:ind w:left="720" w:hanging="720"/>
         <w:rPr/>
@@ -9783,7 +9982,7 @@
         <w:keepLines w:val="1"/>
         <w:numPr>
           <w:ilvl w:val="1"/>
-          <w:numId w:val="13"/>
+          <w:numId w:val="10"/>
         </w:numPr>
         <w:ind w:left="720" w:hanging="720"/>
         <w:rPr/>
@@ -9901,7 +10100,7 @@
       <w:pPr>
         <w:numPr>
           <w:ilvl w:val="0"/>
-          <w:numId w:val="12"/>
+          <w:numId w:val="8"/>
         </w:numPr>
         <w:pBdr>
           <w:top w:space="0" w:sz="0" w:val="nil"/>
@@ -9930,7 +10129,7 @@
       <w:pPr>
         <w:numPr>
           <w:ilvl w:val="0"/>
-          <w:numId w:val="12"/>
+          <w:numId w:val="8"/>
         </w:numPr>
         <w:pBdr>
           <w:top w:space="0" w:sz="0" w:val="nil"/>
@@ -9959,7 +10158,7 @@
       <w:pPr>
         <w:numPr>
           <w:ilvl w:val="0"/>
-          <w:numId w:val="12"/>
+          <w:numId w:val="8"/>
         </w:numPr>
         <w:pBdr>
           <w:top w:space="0" w:sz="0" w:val="nil"/>
@@ -9988,7 +10187,7 @@
       <w:pPr>
         <w:numPr>
           <w:ilvl w:val="0"/>
-          <w:numId w:val="12"/>
+          <w:numId w:val="8"/>
         </w:numPr>
         <w:pBdr>
           <w:top w:space="0" w:sz="0" w:val="nil"/>
@@ -10017,7 +10216,7 @@
       <w:pPr>
         <w:numPr>
           <w:ilvl w:val="0"/>
-          <w:numId w:val="12"/>
+          <w:numId w:val="8"/>
         </w:numPr>
         <w:pBdr>
           <w:top w:space="0" w:sz="0" w:val="nil"/>
@@ -10046,7 +10245,7 @@
       <w:pPr>
         <w:numPr>
           <w:ilvl w:val="0"/>
-          <w:numId w:val="12"/>
+          <w:numId w:val="8"/>
         </w:numPr>
         <w:pBdr>
           <w:top w:space="0" w:sz="0" w:val="nil"/>
@@ -10075,7 +10274,7 @@
       <w:pPr>
         <w:numPr>
           <w:ilvl w:val="0"/>
-          <w:numId w:val="12"/>
+          <w:numId w:val="8"/>
         </w:numPr>
         <w:pBdr>
           <w:top w:space="0" w:sz="0" w:val="nil"/>
@@ -10104,7 +10303,7 @@
       <w:pPr>
         <w:numPr>
           <w:ilvl w:val="0"/>
-          <w:numId w:val="12"/>
+          <w:numId w:val="8"/>
         </w:numPr>
         <w:pBdr>
           <w:top w:space="0" w:sz="0" w:val="nil"/>
@@ -10155,12 +10354,12 @@
           <wp:inline distB="0" distT="0" distL="0" distR="0">
             <wp:extent cx="3503244" cy="3137586"/>
             <wp:effectExtent b="0" l="0" r="0" t="0"/>
-            <wp:docPr descr="This screen shot shows the expanded results view. You will be able to see all the patient name, populations relevant for the measure, what populations you expect the patient to fall in, and the actual results. Finally you have an edit button, a clone button, and a delete button to remove the patient." id="465" name="image11.png"/>
+            <wp:docPr descr="This screen shot shows the expanded results view. You will be able to see all the patient name, populations relevant for the measure, what populations you expect the patient to fall in, and the actual results. Finally you have an edit button, a clone button, and a delete button to remove the patient." id="489" name="image20.png"/>
             <a:graphic>
               <a:graphicData uri="http://schemas.openxmlformats.org/drawingml/2006/picture">
                 <pic:pic>
                   <pic:nvPicPr>
-                    <pic:cNvPr descr="This screen shot shows the expanded results view. You will be able to see all the patient name, populations relevant for the measure, what populations you expect the patient to fall in, and the actual results. Finally you have an edit button, a clone button, and a delete button to remove the patient." id="0" name="image11.png"/>
+                    <pic:cNvPr descr="This screen shot shows the expanded results view. You will be able to see all the patient name, populations relevant for the measure, what populations you expect the patient to fall in, and the actual results. Finally you have an edit button, a clone button, and a delete button to remove the patient." id="0" name="image20.png"/>
                     <pic:cNvPicPr preferRelativeResize="0"/>
                   </pic:nvPicPr>
                   <pic:blipFill>
@@ -10307,12 +10506,12 @@
           <wp:inline distB="0" distT="0" distL="0" distR="0">
             <wp:extent cx="4762500" cy="1308100"/>
             <wp:effectExtent b="0" l="0" r="0" t="0"/>
-            <wp:docPr descr="Figure 13: Logic Calculation Highlight - Passing Results&#10;&#10;Figure 13 depicts the logic calculation highlight (passing results) for the Initial Population as described in the paragraph immediately following the figure." id="466" name="image16.png"/>
+            <wp:docPr descr="Figure 13: Logic Calculation Highlight - Passing Results&#10;&#10;Figure 13 depicts the logic calculation highlight (passing results) for the Initial Population as described in the paragraph immediately following the figure." id="490" name="image3.png"/>
             <a:graphic>
               <a:graphicData uri="http://schemas.openxmlformats.org/drawingml/2006/picture">
                 <pic:pic>
                   <pic:nvPicPr>
-                    <pic:cNvPr descr="Figure 13: Logic Calculation Highlight - Passing Results&#10;&#10;Figure 13 depicts the logic calculation highlight (passing results) for the Initial Population as described in the paragraph immediately following the figure." id="0" name="image16.png"/>
+                    <pic:cNvPr descr="Figure 13: Logic Calculation Highlight - Passing Results&#10;&#10;Figure 13 depicts the logic calculation highlight (passing results) for the Initial Population as described in the paragraph immediately following the figure." id="0" name="image3.png"/>
                     <pic:cNvPicPr preferRelativeResize="0"/>
                   </pic:nvPicPr>
                   <pic:blipFill>
@@ -10403,7 +10602,7 @@
       <w:pPr>
         <w:numPr>
           <w:ilvl w:val="0"/>
-          <w:numId w:val="2"/>
+          <w:numId w:val="12"/>
         </w:numPr>
         <w:pBdr>
           <w:top w:space="0" w:sz="0" w:val="nil"/>
@@ -10433,7 +10632,7 @@
       <w:pPr>
         <w:numPr>
           <w:ilvl w:val="0"/>
-          <w:numId w:val="5"/>
+          <w:numId w:val="2"/>
         </w:numPr>
         <w:pBdr>
           <w:top w:space="0" w:sz="0" w:val="nil"/>
@@ -10507,12 +10706,12 @@
           <wp:inline distB="114300" distT="114300" distL="114300" distR="114300">
             <wp:extent cx="5943600" cy="3238500"/>
             <wp:effectExtent b="0" l="0" r="0" t="0"/>
-            <wp:docPr descr="This screen shot shows Initial Population that is passing. It is highlighted green to show so. It also has the results expanded to show what is causing the patient to fall into Initial Population." id="467" name="image14.png"/>
+            <wp:docPr descr="This screen shot shows Initial Population that is passing. It is highlighted green to show so. It also has the results expanded to show what is causing the patient to fall into Initial Population." id="491" name="image16.png"/>
             <a:graphic>
               <a:graphicData uri="http://schemas.openxmlformats.org/drawingml/2006/picture">
                 <pic:pic>
                   <pic:nvPicPr>
-                    <pic:cNvPr descr="This screen shot shows Initial Population that is passing. It is highlighted green to show so. It also has the results expanded to show what is causing the patient to fall into Initial Population." id="0" name="image14.png"/>
+                    <pic:cNvPr descr="This screen shot shows Initial Population that is passing. It is highlighted green to show so. It also has the results expanded to show what is causing the patient to fall into Initial Population." id="0" name="image16.png"/>
                     <pic:cNvPicPr preferRelativeResize="0"/>
                   </pic:nvPicPr>
                   <pic:blipFill>
@@ -10636,12 +10835,12 @@
           <wp:inline distB="0" distT="0" distL="0" distR="0">
             <wp:extent cx="4624498" cy="1335416"/>
             <wp:effectExtent b="0" l="0" r="0" t="0"/>
-            <wp:docPr descr="Figure 15: Logic Calculation Highlight - Failing Results&#10;&#10;Figure 15 depicts the logic calculation highlight (failing results) for the Initial Populationas described in the paragraph immediately following the figure." id="468" name="image12.png"/>
+            <wp:docPr descr="Figure 15: Logic Calculation Highlight - Failing Results&#10;&#10;Figure 15 depicts the logic calculation highlight (failing results) for the Initial Populationas described in the paragraph immediately following the figure." id="492" name="image10.png"/>
             <a:graphic>
               <a:graphicData uri="http://schemas.openxmlformats.org/drawingml/2006/picture">
                 <pic:pic>
                   <pic:nvPicPr>
-                    <pic:cNvPr descr="Figure 15: Logic Calculation Highlight - Failing Results&#10;&#10;Figure 15 depicts the logic calculation highlight (failing results) for the Initial Populationas described in the paragraph immediately following the figure." id="0" name="image12.png"/>
+                    <pic:cNvPr descr="Figure 15: Logic Calculation Highlight - Failing Results&#10;&#10;Figure 15 depicts the logic calculation highlight (failing results) for the Initial Populationas described in the paragraph immediately following the figure." id="0" name="image10.png"/>
                     <pic:cNvPicPr preferRelativeResize="0"/>
                   </pic:nvPicPr>
                   <pic:blipFill>
@@ -10722,7 +10921,7 @@
         <w:pStyle w:val="Heading2"/>
         <w:numPr>
           <w:ilvl w:val="1"/>
-          <w:numId w:val="13"/>
+          <w:numId w:val="10"/>
         </w:numPr>
         <w:ind w:left="720" w:hanging="720"/>
         <w:rPr/>
@@ -10765,7 +10964,7 @@
         <w:pStyle w:val="Heading2"/>
         <w:numPr>
           <w:ilvl w:val="1"/>
-          <w:numId w:val="13"/>
+          <w:numId w:val="10"/>
         </w:numPr>
         <w:ind w:left="720" w:hanging="720"/>
         <w:rPr/>
@@ -10808,7 +11007,7 @@
         <w:pStyle w:val="Heading2"/>
         <w:numPr>
           <w:ilvl w:val="1"/>
-          <w:numId w:val="13"/>
+          <w:numId w:val="10"/>
         </w:numPr>
         <w:ind w:left="720" w:hanging="720"/>
         <w:rPr/>
@@ -10851,7 +11050,7 @@
         <w:pStyle w:val="Heading2"/>
         <w:numPr>
           <w:ilvl w:val="1"/>
-          <w:numId w:val="13"/>
+          <w:numId w:val="10"/>
         </w:numPr>
         <w:ind w:left="720" w:hanging="720"/>
         <w:rPr/>
@@ -10908,7 +11107,7 @@
         <w:pStyle w:val="Heading2"/>
         <w:numPr>
           <w:ilvl w:val="1"/>
-          <w:numId w:val="13"/>
+          <w:numId w:val="10"/>
         </w:numPr>
         <w:ind w:left="720" w:hanging="720"/>
         <w:rPr/>
@@ -10951,7 +11150,7 @@
         <w:pStyle w:val="Heading2"/>
         <w:numPr>
           <w:ilvl w:val="1"/>
-          <w:numId w:val="13"/>
+          <w:numId w:val="10"/>
         </w:numPr>
         <w:ind w:left="720" w:hanging="720"/>
         <w:rPr/>
@@ -10986,12 +11185,12 @@
           <wp:inline distB="114300" distT="114300" distL="114300" distR="114300">
             <wp:extent cx="5943600" cy="3683000"/>
             <wp:effectExtent b="0" l="0" r="0" t="0"/>
-            <wp:docPr descr="This screen shot shows how you would change the Measurement Period. It shows you the current measurement period year and allows you to enter the year you would like to switch it too. It also has a checkbox where you can specify you would like to shift all the patients dates. Currently in this version of Bonnie, we do not allow shifting of dates so that checkbox is disabled. Finally their is also a cancel button and a Change Period Button." id="469" name="image18.png"/>
+            <wp:docPr descr="This screen shot shows how you would change the Measurement Period. It shows you the current measurement period year and allows you to enter the year you would like to switch it too. It also has a checkbox where you can specify you would like to shift all the patients dates. Currently in this version of Bonnie, we do not allow shifting of dates so that checkbox is disabled. Finally their is also a cancel button and a Change Period Button." id="493" name="image12.png"/>
             <a:graphic>
               <a:graphicData uri="http://schemas.openxmlformats.org/drawingml/2006/picture">
                 <pic:pic>
                   <pic:nvPicPr>
-                    <pic:cNvPr descr="This screen shot shows how you would change the Measurement Period. It shows you the current measurement period year and allows you to enter the year you would like to switch it too. It also has a checkbox where you can specify you would like to shift all the patients dates. Currently in this version of Bonnie, we do not allow shifting of dates so that checkbox is disabled. Finally their is also a cancel button and a Change Period Button." id="0" name="image18.png"/>
+                    <pic:cNvPr descr="This screen shot shows how you would change the Measurement Period. It shows you the current measurement period year and allows you to enter the year you would like to switch it too. It also has a checkbox where you can specify you would like to shift all the patients dates. Currently in this version of Bonnie, we do not allow shifting of dates so that checkbox is disabled. Finally their is also a cancel button and a Change Period Button." id="0" name="image12.png"/>
                     <pic:cNvPicPr preferRelativeResize="0"/>
                   </pic:nvPicPr>
                   <pic:blipFill>
@@ -11070,7 +11269,7 @@
         <w:pStyle w:val="Heading2"/>
         <w:numPr>
           <w:ilvl w:val="1"/>
-          <w:numId w:val="2"/>
+          <w:numId w:val="12"/>
         </w:numPr>
         <w:ind w:left="1080" w:firstLine="0"/>
         <w:rPr/>
@@ -11141,7 +11340,7 @@
         <w:pStyle w:val="Heading1"/>
         <w:numPr>
           <w:ilvl w:val="0"/>
-          <w:numId w:val="13"/>
+          <w:numId w:val="10"/>
         </w:numPr>
         <w:ind w:left="720" w:hanging="720"/>
         <w:rPr/>
@@ -11160,7 +11359,7 @@
         <w:pStyle w:val="Heading2"/>
         <w:numPr>
           <w:ilvl w:val="1"/>
-          <w:numId w:val="13"/>
+          <w:numId w:val="10"/>
         </w:numPr>
         <w:ind w:left="720" w:hanging="720"/>
         <w:rPr/>
@@ -11213,7 +11412,7 @@
       <w:pPr>
         <w:numPr>
           <w:ilvl w:val="0"/>
-          <w:numId w:val="7"/>
+          <w:numId w:val="5"/>
         </w:numPr>
         <w:pBdr>
           <w:top w:space="0" w:sz="0" w:val="nil"/>
@@ -11242,7 +11441,7 @@
       <w:pPr>
         <w:numPr>
           <w:ilvl w:val="0"/>
-          <w:numId w:val="7"/>
+          <w:numId w:val="5"/>
         </w:numPr>
         <w:pBdr>
           <w:top w:space="0" w:sz="0" w:val="nil"/>
@@ -11271,7 +11470,7 @@
       <w:pPr>
         <w:numPr>
           <w:ilvl w:val="0"/>
-          <w:numId w:val="7"/>
+          <w:numId w:val="5"/>
         </w:numPr>
         <w:pBdr>
           <w:top w:space="0" w:sz="0" w:val="nil"/>
@@ -11300,7 +11499,7 @@
       <w:pPr>
         <w:numPr>
           <w:ilvl w:val="0"/>
-          <w:numId w:val="7"/>
+          <w:numId w:val="5"/>
         </w:numPr>
         <w:pBdr>
           <w:top w:space="0" w:sz="0" w:val="nil"/>
@@ -11329,7 +11528,7 @@
       <w:pPr>
         <w:numPr>
           <w:ilvl w:val="0"/>
-          <w:numId w:val="7"/>
+          <w:numId w:val="5"/>
         </w:numPr>
         <w:pBdr>
           <w:top w:space="0" w:sz="0" w:val="nil"/>
@@ -11382,12 +11581,12 @@
           <wp:inline distB="0" distT="0" distL="0" distR="0">
             <wp:extent cx="5130800" cy="3505200"/>
             <wp:effectExtent b="0" l="0" r="0" t="0"/>
-            <wp:docPr descr="This screenshot shows the top of the patient builder view. You will have fields to enter the patients last name, firstname, patient desctiption, date of birth, race, ethnicity, gender, and living status. You will also have a section to enter your patients exected values. Finally their is a cancel and save button." id="470" name="image19.png"/>
+            <wp:docPr descr="This screenshot shows the top of the patient builder view. You will have fields to enter the patients last name, firstname, patient desctiption, date of birth, race, ethnicity, gender, and living status. You will also have a section to enter your patients exected values. Finally their is a cancel and save button." id="494" name="image14.png"/>
             <a:graphic>
               <a:graphicData uri="http://schemas.openxmlformats.org/drawingml/2006/picture">
                 <pic:pic>
                   <pic:nvPicPr>
-                    <pic:cNvPr descr="This screenshot shows the top of the patient builder view. You will have fields to enter the patients last name, firstname, patient desctiption, date of birth, race, ethnicity, gender, and living status. You will also have a section to enter your patients exected values. Finally their is a cancel and save button." id="0" name="image19.png"/>
+                    <pic:cNvPr descr="This screenshot shows the top of the patient builder view. You will have fields to enter the patients last name, firstname, patient desctiption, date of birth, race, ethnicity, gender, and living status. You will also have a section to enter your patients exected values. Finally their is a cancel and save button." id="0" name="image14.png"/>
                     <pic:cNvPicPr preferRelativeResize="0"/>
                   </pic:nvPicPr>
                   <pic:blipFill>
@@ -11501,7 +11700,7 @@
         <w:pStyle w:val="Heading2"/>
         <w:numPr>
           <w:ilvl w:val="1"/>
-          <w:numId w:val="13"/>
+          <w:numId w:val="10"/>
         </w:numPr>
         <w:ind w:left="720" w:hanging="720"/>
         <w:rPr/>
@@ -11637,7 +11836,7 @@
           <wp:inline distB="0" distT="0" distL="0" distR="0">
             <wp:extent cx="3350664" cy="1040202"/>
             <wp:effectExtent b="0" l="0" r="0" t="0"/>
-            <wp:docPr descr="Figure 18: Continuous Variable Measures Expected Populations&#10;&#10;Figure 18 shows a screen capture of continuous variable measures expected populations as described in the text immediately preceding the figure. The checkboxes for IPP and MSRPOPL are checked with the OBSERV option set at 50." id="472" name="image22.png"/>
+            <wp:docPr descr="Figure 18: Continuous Variable Measures Expected Populations&#10;&#10;Figure 18 shows a screen capture of continuous variable measures expected populations as described in the text immediately preceding the figure. The checkboxes for IPP and MSRPOPL are checked with the OBSERV option set at 50." id="495" name="image22.png"/>
             <a:graphic>
               <a:graphicData uri="http://schemas.openxmlformats.org/drawingml/2006/picture">
                 <pic:pic>
@@ -11734,7 +11933,7 @@
         <w:pStyle w:val="Heading2"/>
         <w:numPr>
           <w:ilvl w:val="1"/>
-          <w:numId w:val="13"/>
+          <w:numId w:val="10"/>
         </w:numPr>
         <w:ind w:left="720" w:hanging="720"/>
         <w:rPr/>
@@ -12178,12 +12377,12 @@
           <wp:inline distB="0" distT="0" distL="0" distR="0">
             <wp:extent cx="5518527" cy="4039617"/>
             <wp:effectExtent b="0" l="0" r="0" t="0"/>
-            <wp:docPr descr="This screenshot shows the Patient History section of the edit patient. Their is a elements section that contains all the FHIR elements relevant for the measure. Next is a patient history section where you will edit any information relevent to those elements. Finally a section that displays the measure logic and highlighting if it has passed or not." id="473" name="image20.png"/>
+            <wp:docPr descr="This screenshot shows the Patient History section of the edit patient. Their is a elements section that contains all the FHIR elements relevant for the measure. Next is a patient history section where you will edit any information relevent to those elements. Finally a section that displays the measure logic and highlighting if it has passed or not." id="475" name="image18.png"/>
             <a:graphic>
               <a:graphicData uri="http://schemas.openxmlformats.org/drawingml/2006/picture">
                 <pic:pic>
                   <pic:nvPicPr>
-                    <pic:cNvPr descr="This screenshot shows the Patient History section of the edit patient. Their is a elements section that contains all the FHIR elements relevant for the measure. Next is a patient history section where you will edit any information relevent to those elements. Finally a section that displays the measure logic and highlighting if it has passed or not." id="0" name="image20.png"/>
+                    <pic:cNvPr descr="This screenshot shows the Patient History section of the edit patient. Their is a elements section that contains all the FHIR elements relevant for the measure. Next is a patient history section where you will edit any information relevent to those elements. Finally a section that displays the measure logic and highlighting if it has passed or not." id="0" name="image18.png"/>
                     <pic:cNvPicPr preferRelativeResize="0"/>
                   </pic:nvPicPr>
                   <pic:blipFill>
@@ -12577,12 +12776,12 @@
           <wp:inline distB="0" distT="0" distL="0" distR="0">
             <wp:extent cx="4787900" cy="2184400"/>
             <wp:effectExtent b="0" l="0" r="0" t="0"/>
-            <wp:docPr descr="This screenshot is a subsection of editing a FHIR element. This allows you to add an attribute. You will be able to see labels for attributes you have added and select new attributes to add. This screen is dynamic and displays drop downs based on what attribute you have selected." id="455" name="image4.png"/>
+            <wp:docPr descr="This screenshot is a subsection of editing a FHIR element. This allows you to add an attribute. You will be able to see labels for attributes you have added and select new attributes to add. This screen is dynamic and displays drop downs based on what attribute you have selected." id="476" name="image6.png"/>
             <a:graphic>
               <a:graphicData uri="http://schemas.openxmlformats.org/drawingml/2006/picture">
                 <pic:pic>
                   <pic:nvPicPr>
-                    <pic:cNvPr descr="This screenshot is a subsection of editing a FHIR element. This allows you to add an attribute. You will be able to see labels for attributes you have added and select new attributes to add. This screen is dynamic and displays drop downs based on what attribute you have selected." id="0" name="image4.png"/>
+                    <pic:cNvPr descr="This screenshot is a subsection of editing a FHIR element. This allows you to add an attribute. You will be able to see labels for attributes you have added and select new attributes to add. This screen is dynamic and displays drop downs based on what attribute you have selected." id="0" name="image6.png"/>
                     <pic:cNvPicPr preferRelativeResize="0"/>
                   </pic:nvPicPr>
                   <pic:blipFill>
@@ -12677,7 +12876,7 @@
         <w:pStyle w:val="Heading2"/>
         <w:numPr>
           <w:ilvl w:val="1"/>
-          <w:numId w:val="13"/>
+          <w:numId w:val="10"/>
         </w:numPr>
         <w:ind w:left="720" w:hanging="720"/>
         <w:rPr/>
@@ -12737,7 +12936,7 @@
         <w:pStyle w:val="Heading1"/>
         <w:numPr>
           <w:ilvl w:val="0"/>
-          <w:numId w:val="13"/>
+          <w:numId w:val="10"/>
         </w:numPr>
         <w:ind w:left="720" w:hanging="720"/>
         <w:rPr/>
@@ -12810,7 +13009,7 @@
         <w:pStyle w:val="Heading1"/>
         <w:numPr>
           <w:ilvl w:val="0"/>
-          <w:numId w:val="13"/>
+          <w:numId w:val="10"/>
         </w:numPr>
         <w:ind w:left="720" w:hanging="720"/>
         <w:rPr/>
@@ -13317,11 +13516,6 @@
     <w:p>
       <w:pPr>
         <w:rPr/>
-        <w:sectPr>
-          <w:type w:val="nextPage"/>
-          <w:pgSz w:h="15840" w:w="12240" w:orient="portrait"/>
-          <w:pgMar w:bottom="1440" w:top="1440" w:left="1440" w:right="1440" w:header="504" w:footer="504"/>
-        </w:sectPr>
       </w:pPr>
       <w:r>
         <w:rPr>
@@ -13369,7 +13563,37 @@
         <w:rPr>
           <w:rtl w:val="0"/>
         </w:rPr>
-        <w:t xml:space="preserve"> are attributes that will be added in the next Bonnie release. If the attribute you need is not listed on this page you can open up an enhancement request at </w:t>
+        <w:t xml:space="preserve"> are attributes that will be added in the next Bonnie release. </w:t>
+      </w:r>
+    </w:p>
+    <w:p>
+      <w:pPr>
+        <w:rPr>
+          <w:b w:val="1"/>
+        </w:rPr>
+      </w:pPr>
+      <w:r>
+        <w:rPr>
+          <w:b w:val="1"/>
+          <w:rtl w:val="0"/>
+        </w:rPr>
+        <w:t xml:space="preserve">What version of the CQL Execution Engine Does Bonnie use?</w:t>
+      </w:r>
+    </w:p>
+    <w:p>
+      <w:pPr>
+        <w:rPr/>
+        <w:sectPr>
+          <w:type w:val="nextPage"/>
+          <w:pgSz w:h="15840" w:w="12240" w:orient="portrait"/>
+          <w:pgMar w:bottom="1440" w:top="1440" w:left="1440" w:right="1440" w:header="504" w:footer="504"/>
+        </w:sectPr>
+      </w:pPr>
+      <w:r>
+        <w:rPr>
+          <w:rtl w:val="0"/>
+        </w:rPr>
+        <w:t xml:space="preserve">Bonnie currently uses CQL Execution Engine version 2.3.3. Updates and what is included in this version can be found </w:t>
       </w:r>
       <w:hyperlink r:id="rId56">
         <w:r>
@@ -13378,14 +13602,14 @@
             <w:u w:val="single"/>
             <w:rtl w:val="0"/>
           </w:rPr>
-          <w:t xml:space="preserve">ONC JIRA</w:t>
+          <w:t xml:space="preserve">here</w:t>
         </w:r>
       </w:hyperlink>
       <w:r>
         <w:rPr>
           <w:rtl w:val="0"/>
         </w:rPr>
-        <w:t xml:space="preserve"> requesting the attribute. The bonnie team will get the attribute prioritized and into Bonnie as soon as possible.</w:t>
+        <w:t xml:space="preserve">.</w:t>
       </w:r>
     </w:p>
     <w:p>
@@ -14730,7 +14954,7 @@
         <w:szCs w:val="18"/>
         <w:rtl w:val="0"/>
       </w:rPr>
-      <w:t xml:space="preserve">6.2.0</w:t>
+      <w:t xml:space="preserve">6.2.2</w:t>
     </w:r>
     <w:r>
       <w:rPr>
@@ -14750,7 +14974,7 @@
         <w:szCs w:val="18"/>
         <w:rtl w:val="0"/>
       </w:rPr>
-      <w:t xml:space="preserve">August 3, 2021</w:t>
+      <w:t xml:space="preserve">December 13, 2021</w:t>
     </w:r>
     <w:r>
       <w:rPr>
@@ -14876,7 +15100,7 @@
         <w:szCs w:val="18"/>
         <w:rtl w:val="0"/>
       </w:rPr>
-      <w:t xml:space="preserve">6.2.0</w:t>
+      <w:t xml:space="preserve">6.2.2</w:t>
     </w:r>
     <w:r>
       <w:rPr>
@@ -14896,7 +15120,7 @@
         <w:szCs w:val="18"/>
         <w:rtl w:val="0"/>
       </w:rPr>
-      <w:t xml:space="preserve">August 3, 2021</w:t>
+      <w:t xml:space="preserve">December 13, 2021</w:t>
     </w:r>
     <w:r>
       <w:rPr>
@@ -15215,6 +15439,36 @@
       <w:pBdr>
         <w:top w:space="0" w:sz="0" w:val="nil"/>
         <w:left w:space="0" w:sz="0" w:val="nil"/>
+        <w:bottom w:space="0" w:sz="0" w:val="nil"/>
+        <w:right w:space="0" w:sz="0" w:val="nil"/>
+        <w:between w:space="0" w:sz="0" w:val="nil"/>
+      </w:pBdr>
+      <w:tabs>
+        <w:tab w:val="center" w:pos="4320"/>
+      </w:tabs>
+      <w:jc w:val="center"/>
+      <w:rPr>
+        <w:rFonts w:ascii="Arial" w:cs="Arial" w:eastAsia="Arial" w:hAnsi="Arial"/>
+        <w:b w:val="1"/>
+        <w:color w:val="000000"/>
+      </w:rPr>
+    </w:pPr>
+    <w:r>
+      <w:rPr>
+        <w:rtl w:val="0"/>
+      </w:rPr>
+    </w:r>
+  </w:p>
+</w:hdr>
+</file>
+
+<file path=word/header13.xml><?xml version="1.0" encoding="utf-8"?>
+<w:hdr xmlns:mc="http://schemas.openxmlformats.org/markup-compatibility/2006" xmlns:o="urn:schemas-microsoft-com:office:office" xmlns:r="http://schemas.openxmlformats.org/officeDocument/2006/relationships" xmlns:m="http://schemas.openxmlformats.org/officeDocument/2006/math" xmlns:v="urn:schemas-microsoft-com:vml" xmlns:wp="http://schemas.openxmlformats.org/drawingml/2006/wordprocessingDrawing" xmlns:w10="urn:schemas-microsoft-com:office:word" xmlns:w="http://schemas.openxmlformats.org/wordprocessingml/2006/main" xmlns:wne="http://schemas.microsoft.com/office/word/2006/wordml" xmlns:sl="http://schemas.openxmlformats.org/schemaLibrary/2006/main" xmlns:a="http://schemas.openxmlformats.org/drawingml/2006/main" xmlns:pic="http://schemas.openxmlformats.org/drawingml/2006/picture" xmlns:c="http://schemas.openxmlformats.org/drawingml/2006/chart" xmlns:lc="http://schemas.openxmlformats.org/drawingml/2006/lockedCanvas" xmlns:dgm="http://schemas.openxmlformats.org/drawingml/2006/diagram" xmlns:wps="http://schemas.microsoft.com/office/word/2010/wordprocessingShape" xmlns:wpg="http://schemas.microsoft.com/office/word/2010/wordprocessingGroup" xmlns:w14="http://schemas.microsoft.com/office/word/2010/wordml" xmlns:w15="http://schemas.microsoft.com/office/word/2012/wordml">
+  <w:p>
+    <w:pPr>
+      <w:pBdr>
+        <w:top w:space="0" w:sz="0" w:val="nil"/>
+        <w:left w:space="0" w:sz="0" w:val="nil"/>
         <w:bottom w:color="000000" w:space="1" w:sz="4" w:val="single"/>
         <w:right w:space="0" w:sz="0" w:val="nil"/>
         <w:between w:space="0" w:sz="0" w:val="nil"/>
@@ -15240,36 +15494,6 @@
       </w:rPr>
       <w:t xml:space="preserve">Centers for Medicare &amp; Medicaid Services / ONC</w:t>
       <w:tab/>
-    </w:r>
-  </w:p>
-</w:hdr>
-</file>
-
-<file path=word/header13.xml><?xml version="1.0" encoding="utf-8"?>
-<w:hdr xmlns:mc="http://schemas.openxmlformats.org/markup-compatibility/2006" xmlns:o="urn:schemas-microsoft-com:office:office" xmlns:r="http://schemas.openxmlformats.org/officeDocument/2006/relationships" xmlns:m="http://schemas.openxmlformats.org/officeDocument/2006/math" xmlns:v="urn:schemas-microsoft-com:vml" xmlns:wp="http://schemas.openxmlformats.org/drawingml/2006/wordprocessingDrawing" xmlns:w10="urn:schemas-microsoft-com:office:word" xmlns:w="http://schemas.openxmlformats.org/wordprocessingml/2006/main" xmlns:wne="http://schemas.microsoft.com/office/word/2006/wordml" xmlns:sl="http://schemas.openxmlformats.org/schemaLibrary/2006/main" xmlns:a="http://schemas.openxmlformats.org/drawingml/2006/main" xmlns:pic="http://schemas.openxmlformats.org/drawingml/2006/picture" xmlns:c="http://schemas.openxmlformats.org/drawingml/2006/chart" xmlns:lc="http://schemas.openxmlformats.org/drawingml/2006/lockedCanvas" xmlns:dgm="http://schemas.openxmlformats.org/drawingml/2006/diagram" xmlns:wps="http://schemas.microsoft.com/office/word/2010/wordprocessingShape" xmlns:wpg="http://schemas.microsoft.com/office/word/2010/wordprocessingGroup" xmlns:w14="http://schemas.microsoft.com/office/word/2010/wordml" xmlns:w15="http://schemas.microsoft.com/office/word/2012/wordml">
-  <w:p>
-    <w:pPr>
-      <w:pBdr>
-        <w:top w:space="0" w:sz="0" w:val="nil"/>
-        <w:left w:space="0" w:sz="0" w:val="nil"/>
-        <w:bottom w:space="0" w:sz="0" w:val="nil"/>
-        <w:right w:space="0" w:sz="0" w:val="nil"/>
-        <w:between w:space="0" w:sz="0" w:val="nil"/>
-      </w:pBdr>
-      <w:tabs>
-        <w:tab w:val="center" w:pos="4320"/>
-      </w:tabs>
-      <w:jc w:val="center"/>
-      <w:rPr>
-        <w:rFonts w:ascii="Arial" w:cs="Arial" w:eastAsia="Arial" w:hAnsi="Arial"/>
-        <w:b w:val="1"/>
-        <w:color w:val="000000"/>
-      </w:rPr>
-    </w:pPr>
-    <w:r>
-      <w:rPr>
-        <w:rtl w:val="0"/>
-      </w:rPr>
     </w:r>
   </w:p>
 </w:hdr>
@@ -15603,24 +15827,31 @@
       <w:pBdr>
         <w:top w:space="0" w:sz="0" w:val="nil"/>
         <w:left w:space="0" w:sz="0" w:val="nil"/>
-        <w:bottom w:space="0" w:sz="0" w:val="nil"/>
+        <w:bottom w:color="000000" w:space="1" w:sz="4" w:val="single"/>
         <w:right w:space="0" w:sz="0" w:val="nil"/>
         <w:between w:space="0" w:sz="0" w:val="nil"/>
       </w:pBdr>
       <w:tabs>
-        <w:tab w:val="center" w:pos="4320"/>
+        <w:tab w:val="right" w:pos="9360"/>
       </w:tabs>
-      <w:jc w:val="center"/>
+      <w:spacing w:after="240" w:lineRule="auto"/>
       <w:rPr>
-        <w:rFonts w:ascii="Arial" w:cs="Arial" w:eastAsia="Arial" w:hAnsi="Arial"/>
-        <w:b w:val="1"/>
+        <w:rFonts w:ascii="Arial Narrow" w:cs="Arial Narrow" w:eastAsia="Arial Narrow" w:hAnsi="Arial Narrow"/>
         <w:color w:val="000000"/>
+        <w:sz w:val="18"/>
+        <w:szCs w:val="18"/>
       </w:rPr>
     </w:pPr>
     <w:r>
       <w:rPr>
+        <w:rFonts w:ascii="Arial Narrow" w:cs="Arial Narrow" w:eastAsia="Arial Narrow" w:hAnsi="Arial Narrow"/>
+        <w:color w:val="000000"/>
+        <w:sz w:val="18"/>
+        <w:szCs w:val="18"/>
         <w:rtl w:val="0"/>
       </w:rPr>
+      <w:t xml:space="preserve">Centers for Medicare &amp; Medicaid Services / ONC</w:t>
+      <w:tab/>
     </w:r>
   </w:p>
 </w:hdr>
@@ -15663,31 +15894,24 @@
       <w:pBdr>
         <w:top w:space="0" w:sz="0" w:val="nil"/>
         <w:left w:space="0" w:sz="0" w:val="nil"/>
-        <w:bottom w:color="000000" w:space="1" w:sz="4" w:val="single"/>
+        <w:bottom w:space="0" w:sz="0" w:val="nil"/>
         <w:right w:space="0" w:sz="0" w:val="nil"/>
         <w:between w:space="0" w:sz="0" w:val="nil"/>
       </w:pBdr>
       <w:tabs>
-        <w:tab w:val="right" w:pos="9360"/>
+        <w:tab w:val="center" w:pos="4320"/>
       </w:tabs>
-      <w:spacing w:after="240" w:lineRule="auto"/>
+      <w:jc w:val="center"/>
       <w:rPr>
-        <w:rFonts w:ascii="Arial Narrow" w:cs="Arial Narrow" w:eastAsia="Arial Narrow" w:hAnsi="Arial Narrow"/>
+        <w:rFonts w:ascii="Arial" w:cs="Arial" w:eastAsia="Arial" w:hAnsi="Arial"/>
+        <w:b w:val="1"/>
         <w:color w:val="000000"/>
-        <w:sz w:val="18"/>
-        <w:szCs w:val="18"/>
       </w:rPr>
     </w:pPr>
     <w:r>
       <w:rPr>
-        <w:rFonts w:ascii="Arial Narrow" w:cs="Arial Narrow" w:eastAsia="Arial Narrow" w:hAnsi="Arial Narrow"/>
-        <w:color w:val="000000"/>
-        <w:sz w:val="18"/>
-        <w:szCs w:val="18"/>
         <w:rtl w:val="0"/>
       </w:rPr>
-      <w:t xml:space="preserve">Centers for Medicare &amp; Medicaid Services / ONC</w:t>
-      <w:tab/>
     </w:r>
   </w:p>
 </w:hdr>
@@ -15837,7 +16061,6 @@
         <w:rFonts w:ascii="Noto Sans Symbols" w:cs="Noto Sans Symbols" w:eastAsia="Noto Sans Symbols" w:hAnsi="Noto Sans Symbols"/>
         <w:b w:val="0"/>
         <w:i w:val="0"/>
-        <w:color w:val="000000"/>
         <w:sz w:val="24"/>
         <w:szCs w:val="24"/>
       </w:rPr>
@@ -16158,147 +16381,93 @@
   <w:abstractNum w:abstractNumId="5">
     <w:lvl w:ilvl="0">
       <w:start w:val="1"/>
-      <w:numFmt w:val="bullet"/>
-      <w:lvlText w:val="●"/>
+      <w:numFmt w:val="decimal"/>
+      <w:lvlText w:val="%1."/>
       <w:lvlJc w:val="left"/>
       <w:pPr>
         <w:ind w:left="720" w:hanging="360"/>
       </w:pPr>
-      <w:rPr>
-        <w:rFonts w:ascii="Noto Sans Symbols" w:cs="Noto Sans Symbols" w:eastAsia="Noto Sans Symbols" w:hAnsi="Noto Sans Symbols"/>
-        <w:b w:val="0"/>
-        <w:i w:val="0"/>
-        <w:sz w:val="24"/>
-        <w:szCs w:val="24"/>
-      </w:rPr>
+      <w:rPr/>
     </w:lvl>
     <w:lvl w:ilvl="1">
       <w:start w:val="1"/>
-      <w:numFmt w:val="bullet"/>
-      <w:lvlText w:val="–"/>
+      <w:numFmt w:val="lowerLetter"/>
+      <w:lvlText w:val="%2."/>
       <w:lvlJc w:val="left"/>
       <w:pPr>
-        <w:ind w:left="1080" w:hanging="360"/>
-      </w:pPr>
-      <w:rPr>
-        <w:rFonts w:ascii="Arial" w:cs="Arial" w:eastAsia="Arial" w:hAnsi="Arial"/>
-        <w:b w:val="0"/>
-        <w:i w:val="0"/>
-        <w:sz w:val="24"/>
-        <w:szCs w:val="24"/>
-      </w:rPr>
+        <w:ind w:left="1440" w:hanging="360"/>
+      </w:pPr>
+      <w:rPr/>
     </w:lvl>
     <w:lvl w:ilvl="2">
       <w:start w:val="1"/>
-      <w:numFmt w:val="bullet"/>
-      <w:lvlText w:val="♦"/>
-      <w:lvlJc w:val="left"/>
-      <w:pPr>
-        <w:ind w:left="1440" w:hanging="360"/>
-      </w:pPr>
-      <w:rPr>
-        <w:rFonts w:ascii="Noto Sans Symbols" w:cs="Noto Sans Symbols" w:eastAsia="Noto Sans Symbols" w:hAnsi="Noto Sans Symbols"/>
-        <w:b w:val="0"/>
-        <w:i w:val="0"/>
-        <w:sz w:val="16"/>
-        <w:szCs w:val="16"/>
-      </w:rPr>
+      <w:numFmt w:val="lowerRoman"/>
+      <w:lvlText w:val="%3."/>
+      <w:lvlJc w:val="right"/>
+      <w:pPr>
+        <w:ind w:left="2160" w:hanging="180"/>
+      </w:pPr>
+      <w:rPr/>
     </w:lvl>
     <w:lvl w:ilvl="3">
       <w:start w:val="1"/>
-      <w:numFmt w:val="bullet"/>
-      <w:lvlText w:val="●"/>
+      <w:numFmt w:val="decimal"/>
+      <w:lvlText w:val="%4."/>
       <w:lvlJc w:val="left"/>
       <w:pPr>
-        <w:ind w:left="360" w:hanging="360"/>
-      </w:pPr>
-      <w:rPr>
-        <w:rFonts w:ascii="Noto Sans Symbols" w:cs="Noto Sans Symbols" w:eastAsia="Noto Sans Symbols" w:hAnsi="Noto Sans Symbols"/>
-        <w:b w:val="0"/>
-        <w:i w:val="0"/>
-        <w:sz w:val="22"/>
-        <w:szCs w:val="22"/>
-      </w:rPr>
+        <w:ind w:left="2880" w:hanging="360"/>
+      </w:pPr>
+      <w:rPr/>
     </w:lvl>
     <w:lvl w:ilvl="4">
       <w:start w:val="1"/>
-      <w:numFmt w:val="decimal"/>
-      <w:lvlText w:val="●.–.♦.●.%5."/>
+      <w:numFmt w:val="lowerLetter"/>
+      <w:lvlText w:val="%5."/>
       <w:lvlJc w:val="left"/>
       <w:pPr>
-        <w:ind w:left="3096" w:hanging="864"/>
-      </w:pPr>
-      <w:rPr>
-        <w:rFonts w:ascii="Arial Narrow" w:cs="Arial Narrow" w:eastAsia="Arial Narrow" w:hAnsi="Arial Narrow"/>
-        <w:b w:val="0"/>
-        <w:i w:val="0"/>
-        <w:sz w:val="24"/>
-        <w:szCs w:val="24"/>
-      </w:rPr>
+        <w:ind w:left="3600" w:hanging="360"/>
+      </w:pPr>
+      <w:rPr/>
     </w:lvl>
     <w:lvl w:ilvl="5">
       <w:start w:val="1"/>
-      <w:numFmt w:val="decimal"/>
-      <w:lvlText w:val="●.–.♦.●.%5.%6."/>
-      <w:lvlJc w:val="left"/>
-      <w:pPr>
-        <w:ind w:left="4176" w:hanging="1080"/>
-      </w:pPr>
-      <w:rPr>
-        <w:rFonts w:ascii="Arial Narrow" w:cs="Arial Narrow" w:eastAsia="Arial Narrow" w:hAnsi="Arial Narrow"/>
-        <w:b w:val="0"/>
-        <w:i w:val="0"/>
-        <w:sz w:val="24"/>
-        <w:szCs w:val="24"/>
-      </w:rPr>
+      <w:numFmt w:val="lowerRoman"/>
+      <w:lvlText w:val="%6."/>
+      <w:lvlJc w:val="right"/>
+      <w:pPr>
+        <w:ind w:left="4320" w:hanging="180"/>
+      </w:pPr>
+      <w:rPr/>
     </w:lvl>
     <w:lvl w:ilvl="6">
       <w:start w:val="1"/>
       <w:numFmt w:val="decimal"/>
-      <w:lvlText w:val="●.–.♦.●.%5.%6.%7."/>
+      <w:lvlText w:val="%7."/>
       <w:lvlJc w:val="left"/>
       <w:pPr>
-        <w:ind w:left="5400" w:hanging="1224"/>
-      </w:pPr>
-      <w:rPr>
-        <w:rFonts w:ascii="Arial Narrow" w:cs="Arial Narrow" w:eastAsia="Arial Narrow" w:hAnsi="Arial Narrow"/>
-        <w:b w:val="0"/>
-        <w:i w:val="0"/>
-        <w:sz w:val="24"/>
-        <w:szCs w:val="24"/>
-      </w:rPr>
+        <w:ind w:left="5040" w:hanging="360"/>
+      </w:pPr>
+      <w:rPr/>
     </w:lvl>
     <w:lvl w:ilvl="7">
       <w:start w:val="1"/>
-      <w:numFmt w:val="decimal"/>
-      <w:lvlText w:val="●.–.♦.●.%5.%6.%7.%8."/>
+      <w:numFmt w:val="lowerLetter"/>
+      <w:lvlText w:val="%8."/>
       <w:lvlJc w:val="left"/>
       <w:pPr>
-        <w:ind w:left="3744" w:hanging="1224.0000000000005"/>
-      </w:pPr>
-      <w:rPr>
-        <w:rFonts w:ascii="Arial Narrow" w:cs="Arial Narrow" w:eastAsia="Arial Narrow" w:hAnsi="Arial Narrow"/>
-        <w:b w:val="0"/>
-        <w:i w:val="0"/>
-        <w:sz w:val="18"/>
-        <w:szCs w:val="18"/>
-      </w:rPr>
+        <w:ind w:left="5760" w:hanging="360"/>
+      </w:pPr>
+      <w:rPr/>
     </w:lvl>
     <w:lvl w:ilvl="8">
       <w:start w:val="1"/>
-      <w:numFmt w:val="decimal"/>
-      <w:lvlText w:val="●.–.♦.●.%5.%6.%7.%8.%9."/>
-      <w:lvlJc w:val="left"/>
-      <w:pPr>
-        <w:ind w:left="4320" w:hanging="1440"/>
-      </w:pPr>
-      <w:rPr>
-        <w:rFonts w:ascii="Arial Narrow" w:cs="Arial Narrow" w:eastAsia="Arial Narrow" w:hAnsi="Arial Narrow"/>
-        <w:b w:val="0"/>
-        <w:i w:val="0"/>
-        <w:sz w:val="18"/>
-        <w:szCs w:val="18"/>
-      </w:rPr>
+      <w:numFmt w:val="lowerRoman"/>
+      <w:lvlText w:val="%9."/>
+      <w:lvlJc w:val="right"/>
+      <w:pPr>
+        <w:ind w:left="6480" w:hanging="180"/>
+      </w:pPr>
+      <w:rPr/>
     </w:lvl>
   </w:abstractNum>
   <w:abstractNum w:abstractNumId="6">
@@ -16670,282 +16839,6 @@
     </w:lvl>
   </w:abstractNum>
   <w:abstractNum w:abstractNumId="10">
-    <w:lvl w:ilvl="0">
-      <w:start w:val="1"/>
-      <w:numFmt w:val="decimal"/>
-      <w:lvlText w:val="%1."/>
-      <w:lvlJc w:val="left"/>
-      <w:pPr>
-        <w:ind w:left="720" w:hanging="360"/>
-      </w:pPr>
-      <w:rPr/>
-    </w:lvl>
-    <w:lvl w:ilvl="1">
-      <w:start w:val="1"/>
-      <w:numFmt w:val="lowerLetter"/>
-      <w:lvlText w:val="%2."/>
-      <w:lvlJc w:val="left"/>
-      <w:pPr>
-        <w:ind w:left="1440" w:hanging="360"/>
-      </w:pPr>
-      <w:rPr/>
-    </w:lvl>
-    <w:lvl w:ilvl="2">
-      <w:start w:val="1"/>
-      <w:numFmt w:val="lowerRoman"/>
-      <w:lvlText w:val="%3."/>
-      <w:lvlJc w:val="right"/>
-      <w:pPr>
-        <w:ind w:left="2160" w:hanging="180"/>
-      </w:pPr>
-      <w:rPr/>
-    </w:lvl>
-    <w:lvl w:ilvl="3">
-      <w:start w:val="1"/>
-      <w:numFmt w:val="decimal"/>
-      <w:lvlText w:val="%4."/>
-      <w:lvlJc w:val="left"/>
-      <w:pPr>
-        <w:ind w:left="2880" w:hanging="360"/>
-      </w:pPr>
-      <w:rPr/>
-    </w:lvl>
-    <w:lvl w:ilvl="4">
-      <w:start w:val="1"/>
-      <w:numFmt w:val="lowerLetter"/>
-      <w:lvlText w:val="%5."/>
-      <w:lvlJc w:val="left"/>
-      <w:pPr>
-        <w:ind w:left="3600" w:hanging="360"/>
-      </w:pPr>
-      <w:rPr/>
-    </w:lvl>
-    <w:lvl w:ilvl="5">
-      <w:start w:val="1"/>
-      <w:numFmt w:val="lowerRoman"/>
-      <w:lvlText w:val="%6."/>
-      <w:lvlJc w:val="right"/>
-      <w:pPr>
-        <w:ind w:left="4320" w:hanging="180"/>
-      </w:pPr>
-      <w:rPr/>
-    </w:lvl>
-    <w:lvl w:ilvl="6">
-      <w:start w:val="1"/>
-      <w:numFmt w:val="decimal"/>
-      <w:lvlText w:val="%7."/>
-      <w:lvlJc w:val="left"/>
-      <w:pPr>
-        <w:ind w:left="5040" w:hanging="360"/>
-      </w:pPr>
-      <w:rPr/>
-    </w:lvl>
-    <w:lvl w:ilvl="7">
-      <w:start w:val="1"/>
-      <w:numFmt w:val="lowerLetter"/>
-      <w:lvlText w:val="%8."/>
-      <w:lvlJc w:val="left"/>
-      <w:pPr>
-        <w:ind w:left="5760" w:hanging="360"/>
-      </w:pPr>
-      <w:rPr/>
-    </w:lvl>
-    <w:lvl w:ilvl="8">
-      <w:start w:val="1"/>
-      <w:numFmt w:val="lowerRoman"/>
-      <w:lvlText w:val="%9."/>
-      <w:lvlJc w:val="right"/>
-      <w:pPr>
-        <w:ind w:left="6480" w:hanging="180"/>
-      </w:pPr>
-      <w:rPr/>
-    </w:lvl>
-  </w:abstractNum>
-  <w:abstractNum w:abstractNumId="11">
-    <w:lvl w:ilvl="0">
-      <w:start w:val="1"/>
-      <w:numFmt w:val="decimal"/>
-      <w:lvlText w:val="%1."/>
-      <w:lvlJc w:val="left"/>
-      <w:pPr>
-        <w:ind w:left="720" w:hanging="360"/>
-      </w:pPr>
-      <w:rPr/>
-    </w:lvl>
-    <w:lvl w:ilvl="1">
-      <w:start w:val="1"/>
-      <w:numFmt w:val="lowerLetter"/>
-      <w:lvlText w:val="%2."/>
-      <w:lvlJc w:val="left"/>
-      <w:pPr>
-        <w:ind w:left="1440" w:hanging="360"/>
-      </w:pPr>
-      <w:rPr/>
-    </w:lvl>
-    <w:lvl w:ilvl="2">
-      <w:start w:val="1"/>
-      <w:numFmt w:val="lowerRoman"/>
-      <w:lvlText w:val="%3."/>
-      <w:lvlJc w:val="right"/>
-      <w:pPr>
-        <w:ind w:left="2160" w:hanging="180"/>
-      </w:pPr>
-      <w:rPr/>
-    </w:lvl>
-    <w:lvl w:ilvl="3">
-      <w:start w:val="1"/>
-      <w:numFmt w:val="decimal"/>
-      <w:lvlText w:val="%4."/>
-      <w:lvlJc w:val="left"/>
-      <w:pPr>
-        <w:ind w:left="2880" w:hanging="360"/>
-      </w:pPr>
-      <w:rPr/>
-    </w:lvl>
-    <w:lvl w:ilvl="4">
-      <w:start w:val="1"/>
-      <w:numFmt w:val="lowerLetter"/>
-      <w:lvlText w:val="%5."/>
-      <w:lvlJc w:val="left"/>
-      <w:pPr>
-        <w:ind w:left="3600" w:hanging="360"/>
-      </w:pPr>
-      <w:rPr/>
-    </w:lvl>
-    <w:lvl w:ilvl="5">
-      <w:start w:val="1"/>
-      <w:numFmt w:val="lowerRoman"/>
-      <w:lvlText w:val="%6."/>
-      <w:lvlJc w:val="right"/>
-      <w:pPr>
-        <w:ind w:left="4320" w:hanging="180"/>
-      </w:pPr>
-      <w:rPr/>
-    </w:lvl>
-    <w:lvl w:ilvl="6">
-      <w:start w:val="1"/>
-      <w:numFmt w:val="decimal"/>
-      <w:lvlText w:val="%7."/>
-      <w:lvlJc w:val="left"/>
-      <w:pPr>
-        <w:ind w:left="5040" w:hanging="360"/>
-      </w:pPr>
-      <w:rPr/>
-    </w:lvl>
-    <w:lvl w:ilvl="7">
-      <w:start w:val="1"/>
-      <w:numFmt w:val="lowerLetter"/>
-      <w:lvlText w:val="%8."/>
-      <w:lvlJc w:val="left"/>
-      <w:pPr>
-        <w:ind w:left="5760" w:hanging="360"/>
-      </w:pPr>
-      <w:rPr/>
-    </w:lvl>
-    <w:lvl w:ilvl="8">
-      <w:start w:val="1"/>
-      <w:numFmt w:val="lowerRoman"/>
-      <w:lvlText w:val="%9."/>
-      <w:lvlJc w:val="right"/>
-      <w:pPr>
-        <w:ind w:left="6480" w:hanging="180"/>
-      </w:pPr>
-      <w:rPr/>
-    </w:lvl>
-  </w:abstractNum>
-  <w:abstractNum w:abstractNumId="12">
-    <w:lvl w:ilvl="0">
-      <w:start w:val="1"/>
-      <w:numFmt w:val="decimal"/>
-      <w:lvlText w:val="%1."/>
-      <w:lvlJc w:val="left"/>
-      <w:pPr>
-        <w:ind w:left="720" w:hanging="360"/>
-      </w:pPr>
-      <w:rPr/>
-    </w:lvl>
-    <w:lvl w:ilvl="1">
-      <w:start w:val="1"/>
-      <w:numFmt w:val="lowerLetter"/>
-      <w:lvlText w:val="%2."/>
-      <w:lvlJc w:val="left"/>
-      <w:pPr>
-        <w:ind w:left="1440" w:hanging="360"/>
-      </w:pPr>
-      <w:rPr/>
-    </w:lvl>
-    <w:lvl w:ilvl="2">
-      <w:start w:val="1"/>
-      <w:numFmt w:val="lowerRoman"/>
-      <w:lvlText w:val="%3."/>
-      <w:lvlJc w:val="right"/>
-      <w:pPr>
-        <w:ind w:left="2160" w:hanging="180"/>
-      </w:pPr>
-      <w:rPr/>
-    </w:lvl>
-    <w:lvl w:ilvl="3">
-      <w:start w:val="1"/>
-      <w:numFmt w:val="decimal"/>
-      <w:lvlText w:val="%4."/>
-      <w:lvlJc w:val="left"/>
-      <w:pPr>
-        <w:ind w:left="2880" w:hanging="360"/>
-      </w:pPr>
-      <w:rPr/>
-    </w:lvl>
-    <w:lvl w:ilvl="4">
-      <w:start w:val="1"/>
-      <w:numFmt w:val="lowerLetter"/>
-      <w:lvlText w:val="%5."/>
-      <w:lvlJc w:val="left"/>
-      <w:pPr>
-        <w:ind w:left="3600" w:hanging="360"/>
-      </w:pPr>
-      <w:rPr/>
-    </w:lvl>
-    <w:lvl w:ilvl="5">
-      <w:start w:val="1"/>
-      <w:numFmt w:val="lowerRoman"/>
-      <w:lvlText w:val="%6."/>
-      <w:lvlJc w:val="right"/>
-      <w:pPr>
-        <w:ind w:left="4320" w:hanging="180"/>
-      </w:pPr>
-      <w:rPr/>
-    </w:lvl>
-    <w:lvl w:ilvl="6">
-      <w:start w:val="1"/>
-      <w:numFmt w:val="decimal"/>
-      <w:lvlText w:val="%7."/>
-      <w:lvlJc w:val="left"/>
-      <w:pPr>
-        <w:ind w:left="5040" w:hanging="360"/>
-      </w:pPr>
-      <w:rPr/>
-    </w:lvl>
-    <w:lvl w:ilvl="7">
-      <w:start w:val="1"/>
-      <w:numFmt w:val="lowerLetter"/>
-      <w:lvlText w:val="%8."/>
-      <w:lvlJc w:val="left"/>
-      <w:pPr>
-        <w:ind w:left="5760" w:hanging="360"/>
-      </w:pPr>
-      <w:rPr/>
-    </w:lvl>
-    <w:lvl w:ilvl="8">
-      <w:start w:val="1"/>
-      <w:numFmt w:val="lowerRoman"/>
-      <w:lvlText w:val="%9."/>
-      <w:lvlJc w:val="right"/>
-      <w:pPr>
-        <w:ind w:left="6480" w:hanging="180"/>
-      </w:pPr>
-      <w:rPr/>
-    </w:lvl>
-  </w:abstractNum>
-  <w:abstractNum w:abstractNumId="13">
     <w:lvl w:ilvl="0">
       <w:start w:val="1"/>
       <w:numFmt w:val="decimal"/>
@@ -17079,6 +16972,337 @@
       <w:lvlJc w:val="left"/>
       <w:pPr>
         <w:ind w:left="1584" w:hanging="1584"/>
+      </w:pPr>
+      <w:rPr/>
+    </w:lvl>
+  </w:abstractNum>
+  <w:abstractNum w:abstractNumId="11">
+    <w:lvl w:ilvl="0">
+      <w:start w:val="1"/>
+      <w:numFmt w:val="decimal"/>
+      <w:lvlText w:val="%1."/>
+      <w:lvlJc w:val="left"/>
+      <w:pPr>
+        <w:ind w:left="720" w:hanging="360"/>
+      </w:pPr>
+      <w:rPr/>
+    </w:lvl>
+    <w:lvl w:ilvl="1">
+      <w:start w:val="1"/>
+      <w:numFmt w:val="lowerLetter"/>
+      <w:lvlText w:val="%2."/>
+      <w:lvlJc w:val="left"/>
+      <w:pPr>
+        <w:ind w:left="1440" w:hanging="360"/>
+      </w:pPr>
+      <w:rPr/>
+    </w:lvl>
+    <w:lvl w:ilvl="2">
+      <w:start w:val="1"/>
+      <w:numFmt w:val="lowerRoman"/>
+      <w:lvlText w:val="%3."/>
+      <w:lvlJc w:val="right"/>
+      <w:pPr>
+        <w:ind w:left="2160" w:hanging="180"/>
+      </w:pPr>
+      <w:rPr/>
+    </w:lvl>
+    <w:lvl w:ilvl="3">
+      <w:start w:val="1"/>
+      <w:numFmt w:val="decimal"/>
+      <w:lvlText w:val="%4."/>
+      <w:lvlJc w:val="left"/>
+      <w:pPr>
+        <w:ind w:left="2880" w:hanging="360"/>
+      </w:pPr>
+      <w:rPr/>
+    </w:lvl>
+    <w:lvl w:ilvl="4">
+      <w:start w:val="1"/>
+      <w:numFmt w:val="lowerLetter"/>
+      <w:lvlText w:val="%5."/>
+      <w:lvlJc w:val="left"/>
+      <w:pPr>
+        <w:ind w:left="3600" w:hanging="360"/>
+      </w:pPr>
+      <w:rPr/>
+    </w:lvl>
+    <w:lvl w:ilvl="5">
+      <w:start w:val="1"/>
+      <w:numFmt w:val="lowerRoman"/>
+      <w:lvlText w:val="%6."/>
+      <w:lvlJc w:val="right"/>
+      <w:pPr>
+        <w:ind w:left="4320" w:hanging="180"/>
+      </w:pPr>
+      <w:rPr/>
+    </w:lvl>
+    <w:lvl w:ilvl="6">
+      <w:start w:val="1"/>
+      <w:numFmt w:val="decimal"/>
+      <w:lvlText w:val="%7."/>
+      <w:lvlJc w:val="left"/>
+      <w:pPr>
+        <w:ind w:left="5040" w:hanging="360"/>
+      </w:pPr>
+      <w:rPr/>
+    </w:lvl>
+    <w:lvl w:ilvl="7">
+      <w:start w:val="1"/>
+      <w:numFmt w:val="lowerLetter"/>
+      <w:lvlText w:val="%8."/>
+      <w:lvlJc w:val="left"/>
+      <w:pPr>
+        <w:ind w:left="5760" w:hanging="360"/>
+      </w:pPr>
+      <w:rPr/>
+    </w:lvl>
+    <w:lvl w:ilvl="8">
+      <w:start w:val="1"/>
+      <w:numFmt w:val="lowerRoman"/>
+      <w:lvlText w:val="%9."/>
+      <w:lvlJc w:val="right"/>
+      <w:pPr>
+        <w:ind w:left="6480" w:hanging="180"/>
+      </w:pPr>
+      <w:rPr/>
+    </w:lvl>
+  </w:abstractNum>
+  <w:abstractNum w:abstractNumId="12">
+    <w:lvl w:ilvl="0">
+      <w:start w:val="1"/>
+      <w:numFmt w:val="bullet"/>
+      <w:lvlText w:val="●"/>
+      <w:lvlJc w:val="left"/>
+      <w:pPr>
+        <w:ind w:left="720" w:hanging="360"/>
+      </w:pPr>
+      <w:rPr>
+        <w:rFonts w:ascii="Noto Sans Symbols" w:cs="Noto Sans Symbols" w:eastAsia="Noto Sans Symbols" w:hAnsi="Noto Sans Symbols"/>
+        <w:b w:val="0"/>
+        <w:i w:val="0"/>
+        <w:color w:val="000000"/>
+        <w:sz w:val="24"/>
+        <w:szCs w:val="24"/>
+      </w:rPr>
+    </w:lvl>
+    <w:lvl w:ilvl="1">
+      <w:start w:val="1"/>
+      <w:numFmt w:val="bullet"/>
+      <w:lvlText w:val="–"/>
+      <w:lvlJc w:val="left"/>
+      <w:pPr>
+        <w:ind w:left="1080" w:hanging="360"/>
+      </w:pPr>
+      <w:rPr>
+        <w:rFonts w:ascii="Arial" w:cs="Arial" w:eastAsia="Arial" w:hAnsi="Arial"/>
+        <w:b w:val="0"/>
+        <w:i w:val="0"/>
+        <w:sz w:val="24"/>
+        <w:szCs w:val="24"/>
+      </w:rPr>
+    </w:lvl>
+    <w:lvl w:ilvl="2">
+      <w:start w:val="1"/>
+      <w:numFmt w:val="bullet"/>
+      <w:lvlText w:val="♦"/>
+      <w:lvlJc w:val="left"/>
+      <w:pPr>
+        <w:ind w:left="1440" w:hanging="360"/>
+      </w:pPr>
+      <w:rPr>
+        <w:rFonts w:ascii="Noto Sans Symbols" w:cs="Noto Sans Symbols" w:eastAsia="Noto Sans Symbols" w:hAnsi="Noto Sans Symbols"/>
+        <w:b w:val="0"/>
+        <w:i w:val="0"/>
+        <w:sz w:val="16"/>
+        <w:szCs w:val="16"/>
+      </w:rPr>
+    </w:lvl>
+    <w:lvl w:ilvl="3">
+      <w:start w:val="1"/>
+      <w:numFmt w:val="bullet"/>
+      <w:lvlText w:val="●"/>
+      <w:lvlJc w:val="left"/>
+      <w:pPr>
+        <w:ind w:left="360" w:hanging="360"/>
+      </w:pPr>
+      <w:rPr>
+        <w:rFonts w:ascii="Noto Sans Symbols" w:cs="Noto Sans Symbols" w:eastAsia="Noto Sans Symbols" w:hAnsi="Noto Sans Symbols"/>
+        <w:b w:val="0"/>
+        <w:i w:val="0"/>
+        <w:sz w:val="22"/>
+        <w:szCs w:val="22"/>
+      </w:rPr>
+    </w:lvl>
+    <w:lvl w:ilvl="4">
+      <w:start w:val="1"/>
+      <w:numFmt w:val="decimal"/>
+      <w:lvlText w:val="●.–.♦.●.%5."/>
+      <w:lvlJc w:val="left"/>
+      <w:pPr>
+        <w:ind w:left="3096" w:hanging="864"/>
+      </w:pPr>
+      <w:rPr>
+        <w:rFonts w:ascii="Arial Narrow" w:cs="Arial Narrow" w:eastAsia="Arial Narrow" w:hAnsi="Arial Narrow"/>
+        <w:b w:val="0"/>
+        <w:i w:val="0"/>
+        <w:sz w:val="24"/>
+        <w:szCs w:val="24"/>
+      </w:rPr>
+    </w:lvl>
+    <w:lvl w:ilvl="5">
+      <w:start w:val="1"/>
+      <w:numFmt w:val="decimal"/>
+      <w:lvlText w:val="●.–.♦.●.%5.%6."/>
+      <w:lvlJc w:val="left"/>
+      <w:pPr>
+        <w:ind w:left="4176" w:hanging="1080"/>
+      </w:pPr>
+      <w:rPr>
+        <w:rFonts w:ascii="Arial Narrow" w:cs="Arial Narrow" w:eastAsia="Arial Narrow" w:hAnsi="Arial Narrow"/>
+        <w:b w:val="0"/>
+        <w:i w:val="0"/>
+        <w:sz w:val="24"/>
+        <w:szCs w:val="24"/>
+      </w:rPr>
+    </w:lvl>
+    <w:lvl w:ilvl="6">
+      <w:start w:val="1"/>
+      <w:numFmt w:val="decimal"/>
+      <w:lvlText w:val="●.–.♦.●.%5.%6.%7."/>
+      <w:lvlJc w:val="left"/>
+      <w:pPr>
+        <w:ind w:left="5400" w:hanging="1224"/>
+      </w:pPr>
+      <w:rPr>
+        <w:rFonts w:ascii="Arial Narrow" w:cs="Arial Narrow" w:eastAsia="Arial Narrow" w:hAnsi="Arial Narrow"/>
+        <w:b w:val="0"/>
+        <w:i w:val="0"/>
+        <w:sz w:val="24"/>
+        <w:szCs w:val="24"/>
+      </w:rPr>
+    </w:lvl>
+    <w:lvl w:ilvl="7">
+      <w:start w:val="1"/>
+      <w:numFmt w:val="decimal"/>
+      <w:lvlText w:val="●.–.♦.●.%5.%6.%7.%8."/>
+      <w:lvlJc w:val="left"/>
+      <w:pPr>
+        <w:ind w:left="3744" w:hanging="1224.0000000000005"/>
+      </w:pPr>
+      <w:rPr>
+        <w:rFonts w:ascii="Arial Narrow" w:cs="Arial Narrow" w:eastAsia="Arial Narrow" w:hAnsi="Arial Narrow"/>
+        <w:b w:val="0"/>
+        <w:i w:val="0"/>
+        <w:sz w:val="18"/>
+        <w:szCs w:val="18"/>
+      </w:rPr>
+    </w:lvl>
+    <w:lvl w:ilvl="8">
+      <w:start w:val="1"/>
+      <w:numFmt w:val="decimal"/>
+      <w:lvlText w:val="●.–.♦.●.%5.%6.%7.%8.%9."/>
+      <w:lvlJc w:val="left"/>
+      <w:pPr>
+        <w:ind w:left="4320" w:hanging="1440"/>
+      </w:pPr>
+      <w:rPr>
+        <w:rFonts w:ascii="Arial Narrow" w:cs="Arial Narrow" w:eastAsia="Arial Narrow" w:hAnsi="Arial Narrow"/>
+        <w:b w:val="0"/>
+        <w:i w:val="0"/>
+        <w:sz w:val="18"/>
+        <w:szCs w:val="18"/>
+      </w:rPr>
+    </w:lvl>
+  </w:abstractNum>
+  <w:abstractNum w:abstractNumId="13">
+    <w:lvl w:ilvl="0">
+      <w:start w:val="1"/>
+      <w:numFmt w:val="decimal"/>
+      <w:lvlText w:val="%1."/>
+      <w:lvlJc w:val="left"/>
+      <w:pPr>
+        <w:ind w:left="720" w:hanging="360"/>
+      </w:pPr>
+      <w:rPr/>
+    </w:lvl>
+    <w:lvl w:ilvl="1">
+      <w:start w:val="1"/>
+      <w:numFmt w:val="lowerLetter"/>
+      <w:lvlText w:val="%2."/>
+      <w:lvlJc w:val="left"/>
+      <w:pPr>
+        <w:ind w:left="1440" w:hanging="360"/>
+      </w:pPr>
+      <w:rPr/>
+    </w:lvl>
+    <w:lvl w:ilvl="2">
+      <w:start w:val="1"/>
+      <w:numFmt w:val="lowerRoman"/>
+      <w:lvlText w:val="%3."/>
+      <w:lvlJc w:val="right"/>
+      <w:pPr>
+        <w:ind w:left="2160" w:hanging="180"/>
+      </w:pPr>
+      <w:rPr/>
+    </w:lvl>
+    <w:lvl w:ilvl="3">
+      <w:start w:val="1"/>
+      <w:numFmt w:val="decimal"/>
+      <w:lvlText w:val="%4."/>
+      <w:lvlJc w:val="left"/>
+      <w:pPr>
+        <w:ind w:left="2880" w:hanging="360"/>
+      </w:pPr>
+      <w:rPr/>
+    </w:lvl>
+    <w:lvl w:ilvl="4">
+      <w:start w:val="1"/>
+      <w:numFmt w:val="lowerLetter"/>
+      <w:lvlText w:val="%5."/>
+      <w:lvlJc w:val="left"/>
+      <w:pPr>
+        <w:ind w:left="3600" w:hanging="360"/>
+      </w:pPr>
+      <w:rPr/>
+    </w:lvl>
+    <w:lvl w:ilvl="5">
+      <w:start w:val="1"/>
+      <w:numFmt w:val="lowerRoman"/>
+      <w:lvlText w:val="%6."/>
+      <w:lvlJc w:val="right"/>
+      <w:pPr>
+        <w:ind w:left="4320" w:hanging="180"/>
+      </w:pPr>
+      <w:rPr/>
+    </w:lvl>
+    <w:lvl w:ilvl="6">
+      <w:start w:val="1"/>
+      <w:numFmt w:val="decimal"/>
+      <w:lvlText w:val="%7."/>
+      <w:lvlJc w:val="left"/>
+      <w:pPr>
+        <w:ind w:left="5040" w:hanging="360"/>
+      </w:pPr>
+      <w:rPr/>
+    </w:lvl>
+    <w:lvl w:ilvl="7">
+      <w:start w:val="1"/>
+      <w:numFmt w:val="lowerLetter"/>
+      <w:lvlText w:val="%8."/>
+      <w:lvlJc w:val="left"/>
+      <w:pPr>
+        <w:ind w:left="5760" w:hanging="360"/>
+      </w:pPr>
+      <w:rPr/>
+    </w:lvl>
+    <w:lvl w:ilvl="8">
+      <w:start w:val="1"/>
+      <w:numFmt w:val="lowerRoman"/>
+      <w:lvlText w:val="%9."/>
+      <w:lvlJc w:val="right"/>
+      <w:pPr>
+        <w:ind w:left="6480" w:hanging="180"/>
       </w:pPr>
       <w:rPr/>
     </w:lvl>
@@ -17141,6 +17365,125 @@
       </w:pPr>
     </w:pPrDefault>
   </w:docDefaults>
+  <w:style w:type="paragraph" w:styleId="Normal" w:default="1">
+    <w:name w:val="normal"/>
+  </w:style>
+  <w:style w:type="table" w:styleId="TableNormal" w:default="1">
+    <w:name w:val="Table Normal"/>
+  </w:style>
+  <w:style w:type="paragraph" w:styleId="Heading1">
+    <w:name w:val="heading 1"/>
+    <w:basedOn w:val="Normal"/>
+    <w:next w:val="Normal"/>
+    <w:pPr>
+      <w:keepNext w:val="1"/>
+      <w:spacing w:after="280" w:lineRule="auto"/>
+      <w:ind w:left="720" w:hanging="360"/>
+    </w:pPr>
+    <w:rPr>
+      <w:rFonts w:ascii="Arial Narrow" w:cs="Arial Narrow" w:eastAsia="Arial Narrow" w:hAnsi="Arial Narrow"/>
+      <w:b w:val="1"/>
+      <w:sz w:val="36"/>
+      <w:szCs w:val="36"/>
+    </w:rPr>
+  </w:style>
+  <w:style w:type="paragraph" w:styleId="Heading2">
+    <w:name w:val="heading 2"/>
+    <w:basedOn w:val="Normal"/>
+    <w:next w:val="Normal"/>
+    <w:pPr>
+      <w:keepNext w:val="1"/>
+      <w:spacing w:after="100" w:before="300" w:lineRule="auto"/>
+      <w:ind w:left="1440" w:hanging="360"/>
+    </w:pPr>
+    <w:rPr>
+      <w:rFonts w:ascii="Arial Narrow" w:cs="Arial Narrow" w:eastAsia="Arial Narrow" w:hAnsi="Arial Narrow"/>
+      <w:b w:val="1"/>
+      <w:sz w:val="32"/>
+      <w:szCs w:val="32"/>
+    </w:rPr>
+  </w:style>
+  <w:style w:type="paragraph" w:styleId="Heading3">
+    <w:name w:val="heading 3"/>
+    <w:basedOn w:val="Normal"/>
+    <w:next w:val="Normal"/>
+    <w:pPr>
+      <w:keepNext w:val="1"/>
+      <w:tabs>
+        <w:tab w:val="left" w:pos="900"/>
+      </w:tabs>
+      <w:spacing w:before="240" w:lineRule="auto"/>
+      <w:ind w:left="2160" w:hanging="180"/>
+    </w:pPr>
+    <w:rPr>
+      <w:rFonts w:ascii="Arial Narrow" w:cs="Arial Narrow" w:eastAsia="Arial Narrow" w:hAnsi="Arial Narrow"/>
+      <w:b w:val="1"/>
+      <w:sz w:val="28"/>
+      <w:szCs w:val="28"/>
+    </w:rPr>
+  </w:style>
+  <w:style w:type="paragraph" w:styleId="Heading4">
+    <w:name w:val="heading 4"/>
+    <w:basedOn w:val="Normal"/>
+    <w:next w:val="Normal"/>
+    <w:pPr>
+      <w:keepNext w:val="1"/>
+      <w:spacing w:before="240" w:lineRule="auto"/>
+      <w:ind w:left="2880" w:hanging="360"/>
+    </w:pPr>
+    <w:rPr>
+      <w:rFonts w:ascii="Arial Narrow" w:cs="Arial Narrow" w:eastAsia="Arial Narrow" w:hAnsi="Arial Narrow"/>
+      <w:b w:val="1"/>
+      <w:sz w:val="26"/>
+      <w:szCs w:val="26"/>
+    </w:rPr>
+  </w:style>
+  <w:style w:type="paragraph" w:styleId="Heading5">
+    <w:name w:val="heading 5"/>
+    <w:basedOn w:val="Normal"/>
+    <w:next w:val="Normal"/>
+    <w:pPr>
+      <w:keepNext w:val="1"/>
+      <w:spacing w:before="240" w:lineRule="auto"/>
+      <w:ind w:left="3600" w:hanging="360"/>
+    </w:pPr>
+    <w:rPr>
+      <w:rFonts w:ascii="Arial Narrow" w:cs="Arial Narrow" w:eastAsia="Arial Narrow" w:hAnsi="Arial Narrow"/>
+      <w:i w:val="1"/>
+      <w:sz w:val="26"/>
+      <w:szCs w:val="26"/>
+    </w:rPr>
+  </w:style>
+  <w:style w:type="paragraph" w:styleId="Heading6">
+    <w:name w:val="heading 6"/>
+    <w:basedOn w:val="Normal"/>
+    <w:next w:val="Normal"/>
+    <w:pPr>
+      <w:keepNext w:val="1"/>
+      <w:ind w:left="4320" w:hanging="180"/>
+    </w:pPr>
+    <w:rPr>
+      <w:rFonts w:ascii="Arial Narrow" w:cs="Arial Narrow" w:eastAsia="Arial Narrow" w:hAnsi="Arial Narrow"/>
+      <w:i w:val="1"/>
+      <w:sz w:val="26"/>
+      <w:szCs w:val="26"/>
+    </w:rPr>
+  </w:style>
+  <w:style w:type="paragraph" w:styleId="Title">
+    <w:name w:val="Title"/>
+    <w:basedOn w:val="Normal"/>
+    <w:next w:val="Normal"/>
+    <w:pPr>
+      <w:keepNext w:val="1"/>
+      <w:keepLines w:val="1"/>
+      <w:spacing w:before="480" w:lineRule="auto"/>
+    </w:pPr>
+    <w:rPr>
+      <w:b w:val="1"/>
+      <w:sz w:val="72"/>
+      <w:szCs w:val="72"/>
+    </w:rPr>
+  </w:style>
   <w:style w:type="paragraph" w:styleId="Normal" w:default="1">
     <w:name w:val="normal"/>
   </w:style>
@@ -19366,6 +19709,49 @@
       </w:tblCellMar>
     </w:tblPr>
   </w:style>
+  <w:style w:type="paragraph" w:styleId="Subtitle">
+    <w:name w:val="Subtitle"/>
+    <w:basedOn w:val="Normal"/>
+    <w:next w:val="Normal"/>
+    <w:pPr>
+      <w:keepNext w:val="1"/>
+      <w:keepLines w:val="1"/>
+      <w:spacing w:after="80" w:before="360" w:lineRule="auto"/>
+    </w:pPr>
+    <w:rPr>
+      <w:rFonts w:ascii="Georgia" w:cs="Georgia" w:eastAsia="Georgia" w:hAnsi="Georgia"/>
+      <w:i w:val="1"/>
+      <w:color w:val="666666"/>
+      <w:sz w:val="48"/>
+      <w:szCs w:val="48"/>
+    </w:rPr>
+  </w:style>
+  <w:style w:type="table" w:styleId="Table1">
+    <w:basedOn w:val="TableNormal"/>
+    <w:tblPr>
+      <w:tblStyleRowBandSize w:val="1"/>
+      <w:tblStyleColBandSize w:val="1"/>
+      <w:tblCellMar>
+        <w:top w:w="0.0" w:type="dxa"/>
+        <w:left w:w="115.0" w:type="dxa"/>
+        <w:bottom w:w="0.0" w:type="dxa"/>
+        <w:right w:w="115.0" w:type="dxa"/>
+      </w:tblCellMar>
+    </w:tblPr>
+  </w:style>
+  <w:style w:type="table" w:styleId="Table2">
+    <w:basedOn w:val="TableNormal"/>
+    <w:tblPr>
+      <w:tblStyleRowBandSize w:val="1"/>
+      <w:tblStyleColBandSize w:val="1"/>
+      <w:tblCellMar>
+        <w:top w:w="0.0" w:type="dxa"/>
+        <w:left w:w="115.0" w:type="dxa"/>
+        <w:bottom w:w="0.0" w:type="dxa"/>
+        <w:right w:w="115.0" w:type="dxa"/>
+      </w:tblCellMar>
+    </w:tblPr>
+  </w:style>
 </w:styles>
 </file>
 
@@ -19654,7 +20040,7 @@
 
 <file path=customXML/item1.xml><?xml version="1.0" encoding="utf-8"?>
 <go:gDocsCustomXmlDataStorage xmlns:go="http://customooxmlschemas.google.com/" xmlns:r="http://schemas.openxmlformats.org/officeDocument/2006/relationships">
-  <go:docsCustomData xmlns:go="http://customooxmlschemas.google.com/" roundtripDataSignature="AMtx7miXDZGlIn3GpPMbOEwuqtuoYvpdyQ==">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</go:docsCustomData>
+  <go:docsCustomData xmlns:go="http://customooxmlschemas.google.com/" roundtripDataSignature="AMtx7mhOezhG1m50LAtcef+PZraZPk9kaw==">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</go:docsCustomData>
 </go:gDocsCustomXmlDataStorage>
 </file>
 

</xml_diff>